<commit_message>
Actualización del documento PBPMP-BEBD1
Se agregó una tabla más.
</commit_message>
<xml_diff>
--- a/Documentos/PBPMP-DEBD1.docx
+++ b/Documentos/PBPMP-DEBD1.docx
@@ -99,23 +99,7 @@
           <w:sz w:val="24"/>
           <w:szCs w:val="24"/>
         </w:rPr>
-        <w:t xml:space="preserve"> </w:t>
-      </w:r>
-      <w:r>
-        <w:rPr>
-          <w:rFonts w:ascii="Times New Roman" w:eastAsia="Times New Roman" w:hAnsi="Times New Roman" w:cs="Times New Roman"/>
-          <w:sz w:val="24"/>
-          <w:szCs w:val="24"/>
-        </w:rPr>
-        <w:t>17</w:t>
-      </w:r>
-      <w:r>
-        <w:rPr>
-          <w:rFonts w:ascii="Times New Roman" w:eastAsia="Times New Roman" w:hAnsi="Times New Roman" w:cs="Times New Roman"/>
-          <w:sz w:val="24"/>
-          <w:szCs w:val="24"/>
-        </w:rPr>
-        <w:t>/09/23</w:t>
+        <w:t xml:space="preserve"> 17/09/23</w:t>
       </w:r>
     </w:p>
     <w:p>
@@ -172,36 +156,8 @@
           <w:sz w:val="24"/>
           <w:szCs w:val="24"/>
         </w:rPr>
-        <w:t xml:space="preserve">Manco </w:t>
-      </w:r>
-      <w:proofErr w:type="spellStart"/>
-      <w:r>
-        <w:rPr>
-          <w:rFonts w:ascii="Times New Roman" w:eastAsia="Times New Roman" w:hAnsi="Times New Roman" w:cs="Times New Roman"/>
-          <w:sz w:val="24"/>
-          <w:szCs w:val="24"/>
-        </w:rPr>
-        <w:t>Mendez</w:t>
-      </w:r>
-      <w:proofErr w:type="spellEnd"/>
-      <w:r>
-        <w:rPr>
-          <w:rFonts w:ascii="Times New Roman" w:eastAsia="Times New Roman" w:hAnsi="Times New Roman" w:cs="Times New Roman"/>
-          <w:sz w:val="24"/>
-          <w:szCs w:val="24"/>
-        </w:rPr>
-        <w:t xml:space="preserve">, Elvis </w:t>
-      </w:r>
-      <w:proofErr w:type="spellStart"/>
-      <w:r>
-        <w:rPr>
-          <w:rFonts w:ascii="Times New Roman" w:eastAsia="Times New Roman" w:hAnsi="Times New Roman" w:cs="Times New Roman"/>
-          <w:sz w:val="24"/>
-          <w:szCs w:val="24"/>
-        </w:rPr>
-        <w:t>Neiser</w:t>
-      </w:r>
-      <w:proofErr w:type="spellEnd"/>
+        <w:t>Manco Mendez, Elvis Neiser</w:t>
+      </w:r>
     </w:p>
     <w:p>
       <w:pPr>
@@ -272,25 +228,7 @@
           <w:sz w:val="24"/>
           <w:szCs w:val="24"/>
         </w:rPr>
-        <w:t xml:space="preserve">Palomino </w:t>
-      </w:r>
-      <w:proofErr w:type="spellStart"/>
-      <w:r>
-        <w:rPr>
-          <w:rFonts w:ascii="Times New Roman" w:eastAsia="Times New Roman" w:hAnsi="Times New Roman" w:cs="Times New Roman"/>
-          <w:sz w:val="24"/>
-          <w:szCs w:val="24"/>
-        </w:rPr>
-        <w:t>Julian</w:t>
-      </w:r>
-      <w:proofErr w:type="spellEnd"/>
-      <w:r>
-        <w:rPr>
-          <w:rFonts w:ascii="Times New Roman" w:eastAsia="Times New Roman" w:hAnsi="Times New Roman" w:cs="Times New Roman"/>
-          <w:sz w:val="24"/>
-          <w:szCs w:val="24"/>
-        </w:rPr>
-        <w:t>, Alex Marcelo</w:t>
+        <w:t>Palomino Julian, Alex Marcelo</w:t>
       </w:r>
     </w:p>
     <w:p>
@@ -320,52 +258,14 @@
         </w:rPr>
         <w:t xml:space="preserve">      </w:t>
       </w:r>
-      <w:proofErr w:type="spellStart"/>
-      <w:r>
-        <w:rPr>
-          <w:rFonts w:ascii="Times New Roman" w:eastAsia="Times New Roman" w:hAnsi="Times New Roman" w:cs="Times New Roman"/>
-          <w:sz w:val="24"/>
-          <w:szCs w:val="24"/>
-        </w:rPr>
-        <w:t>Ancaya</w:t>
-      </w:r>
-      <w:proofErr w:type="spellEnd"/>
-      <w:r>
-        <w:rPr>
-          <w:rFonts w:ascii="Times New Roman" w:eastAsia="Times New Roman" w:hAnsi="Times New Roman" w:cs="Times New Roman"/>
-          <w:sz w:val="24"/>
-          <w:szCs w:val="24"/>
-        </w:rPr>
-        <w:t xml:space="preserve"> </w:t>
-      </w:r>
-      <w:proofErr w:type="spellStart"/>
-      <w:r>
-        <w:rPr>
-          <w:rFonts w:ascii="Times New Roman" w:eastAsia="Times New Roman" w:hAnsi="Times New Roman" w:cs="Times New Roman"/>
-          <w:sz w:val="24"/>
-          <w:szCs w:val="24"/>
-        </w:rPr>
-        <w:t>Martinez</w:t>
-      </w:r>
-      <w:proofErr w:type="spellEnd"/>
-      <w:r>
-        <w:rPr>
-          <w:rFonts w:ascii="Times New Roman" w:eastAsia="Times New Roman" w:hAnsi="Times New Roman" w:cs="Times New Roman"/>
-          <w:sz w:val="24"/>
-          <w:szCs w:val="24"/>
-        </w:rPr>
-        <w:t xml:space="preserve">, </w:t>
-      </w:r>
-      <w:proofErr w:type="spellStart"/>
-      <w:r>
-        <w:rPr>
-          <w:rFonts w:ascii="Times New Roman" w:eastAsia="Times New Roman" w:hAnsi="Times New Roman" w:cs="Times New Roman"/>
-          <w:sz w:val="24"/>
-          <w:szCs w:val="24"/>
-        </w:rPr>
-        <w:t>Benjamin</w:t>
-      </w:r>
-      <w:proofErr w:type="spellEnd"/>
+      <w:r>
+        <w:rPr>
+          <w:rFonts w:ascii="Times New Roman" w:eastAsia="Times New Roman" w:hAnsi="Times New Roman" w:cs="Times New Roman"/>
+          <w:sz w:val="24"/>
+          <w:szCs w:val="24"/>
+        </w:rPr>
+        <w:t>Ancaya Martinez, Benjamin</w:t>
+      </w:r>
     </w:p>
     <w:p>
       <w:pPr>
@@ -430,41 +330,13 @@
         </w:rPr>
         <w:t xml:space="preserve">      </w:t>
       </w:r>
-      <w:proofErr w:type="spellStart"/>
-      <w:r>
-        <w:rPr>
-          <w:rFonts w:ascii="Times New Roman" w:eastAsia="Times New Roman" w:hAnsi="Times New Roman" w:cs="Times New Roman"/>
-          <w:sz w:val="24"/>
-          <w:szCs w:val="24"/>
-        </w:rPr>
-        <w:t>Espinola</w:t>
-      </w:r>
-      <w:proofErr w:type="spellEnd"/>
-      <w:r>
-        <w:rPr>
-          <w:rFonts w:ascii="Times New Roman" w:eastAsia="Times New Roman" w:hAnsi="Times New Roman" w:cs="Times New Roman"/>
-          <w:sz w:val="24"/>
-          <w:szCs w:val="24"/>
-        </w:rPr>
-        <w:t xml:space="preserve"> </w:t>
-      </w:r>
-      <w:proofErr w:type="spellStart"/>
-      <w:r>
-        <w:rPr>
-          <w:rFonts w:ascii="Times New Roman" w:eastAsia="Times New Roman" w:hAnsi="Times New Roman" w:cs="Times New Roman"/>
-          <w:sz w:val="24"/>
-          <w:szCs w:val="24"/>
-        </w:rPr>
-        <w:t>Ravello</w:t>
-      </w:r>
-      <w:proofErr w:type="spellEnd"/>
-      <w:r>
-        <w:rPr>
-          <w:rFonts w:ascii="Times New Roman" w:eastAsia="Times New Roman" w:hAnsi="Times New Roman" w:cs="Times New Roman"/>
-          <w:sz w:val="24"/>
-          <w:szCs w:val="24"/>
-        </w:rPr>
-        <w:t>, Annie</w:t>
+      <w:r>
+        <w:rPr>
+          <w:rFonts w:ascii="Times New Roman" w:eastAsia="Times New Roman" w:hAnsi="Times New Roman" w:cs="Times New Roman"/>
+          <w:sz w:val="24"/>
+          <w:szCs w:val="24"/>
+        </w:rPr>
+        <w:t>Espinola Ravello, Annie</w:t>
       </w:r>
     </w:p>
     <w:p>
@@ -633,7 +505,6 @@
         </w:rPr>
         <w:t xml:space="preserve">Tabla: </w:t>
       </w:r>
-      <w:proofErr w:type="spellStart"/>
       <w:r>
         <w:rPr>
           <w:rFonts w:ascii="Times New Roman" w:hAnsi="Times New Roman" w:cs="Times New Roman"/>
@@ -642,7 +513,6 @@
         </w:rPr>
         <w:t>users</w:t>
       </w:r>
-      <w:proofErr w:type="spellEnd"/>
     </w:p>
     <w:p>
       <w:pPr>
@@ -737,33 +607,107 @@
           <w:sz w:val="24"/>
           <w:szCs w:val="24"/>
         </w:rPr>
+        <w:t>* n</w:t>
+      </w:r>
+      <w:r>
+        <w:rPr>
+          <w:rFonts w:ascii="Times New Roman" w:hAnsi="Times New Roman" w:cs="Times New Roman"/>
+          <w:sz w:val="24"/>
+          <w:szCs w:val="24"/>
+        </w:rPr>
+        <w:t>ame</w:t>
+      </w:r>
+      <w:r>
+        <w:rPr>
+          <w:rFonts w:ascii="Times New Roman" w:hAnsi="Times New Roman" w:cs="Times New Roman"/>
+          <w:sz w:val="24"/>
+          <w:szCs w:val="24"/>
+        </w:rPr>
+        <w:t>: Nombre del usuario.</w:t>
+      </w:r>
+    </w:p>
+    <w:p>
+      <w:pPr>
+        <w:pStyle w:val="Prrafodelista"/>
+        <w:spacing w:line="480" w:lineRule="auto"/>
+        <w:ind w:left="2124"/>
+        <w:rPr>
+          <w:rFonts w:ascii="Times New Roman" w:hAnsi="Times New Roman" w:cs="Times New Roman"/>
+          <w:sz w:val="24"/>
+          <w:szCs w:val="24"/>
+        </w:rPr>
+      </w:pPr>
+      <w:r>
+        <w:rPr>
+          <w:rFonts w:ascii="Times New Roman" w:hAnsi="Times New Roman" w:cs="Times New Roman"/>
+          <w:sz w:val="24"/>
+          <w:szCs w:val="24"/>
+        </w:rPr>
         <w:t xml:space="preserve">* </w:t>
       </w:r>
-      <w:proofErr w:type="spellStart"/>
-      <w:r>
-        <w:rPr>
-          <w:rFonts w:ascii="Times New Roman" w:hAnsi="Times New Roman" w:cs="Times New Roman"/>
-          <w:sz w:val="24"/>
-          <w:szCs w:val="24"/>
-        </w:rPr>
-        <w:t>n</w:t>
-      </w:r>
-      <w:r>
-        <w:rPr>
-          <w:rFonts w:ascii="Times New Roman" w:hAnsi="Times New Roman" w:cs="Times New Roman"/>
-          <w:sz w:val="24"/>
-          <w:szCs w:val="24"/>
-        </w:rPr>
-        <w:t>ame</w:t>
-      </w:r>
-      <w:proofErr w:type="spellEnd"/>
-      <w:r>
-        <w:rPr>
-          <w:rFonts w:ascii="Times New Roman" w:hAnsi="Times New Roman" w:cs="Times New Roman"/>
-          <w:sz w:val="24"/>
-          <w:szCs w:val="24"/>
-        </w:rPr>
-        <w:t>: Nombre del usuario.</w:t>
+      <w:r>
+        <w:rPr>
+          <w:rFonts w:ascii="Times New Roman" w:hAnsi="Times New Roman" w:cs="Times New Roman"/>
+          <w:sz w:val="24"/>
+          <w:szCs w:val="24"/>
+        </w:rPr>
+        <w:t>email</w:t>
+      </w:r>
+      <w:r>
+        <w:rPr>
+          <w:rFonts w:ascii="Times New Roman" w:hAnsi="Times New Roman" w:cs="Times New Roman"/>
+          <w:sz w:val="24"/>
+          <w:szCs w:val="24"/>
+        </w:rPr>
+        <w:t xml:space="preserve">: </w:t>
+      </w:r>
+      <w:r>
+        <w:rPr>
+          <w:rFonts w:ascii="Times New Roman" w:hAnsi="Times New Roman" w:cs="Times New Roman"/>
+          <w:sz w:val="24"/>
+          <w:szCs w:val="24"/>
+        </w:rPr>
+        <w:t>Dirección de correo electrónico.</w:t>
+      </w:r>
+    </w:p>
+    <w:p>
+      <w:pPr>
+        <w:pStyle w:val="Prrafodelista"/>
+        <w:spacing w:line="480" w:lineRule="auto"/>
+        <w:ind w:left="2124"/>
+        <w:rPr>
+          <w:rFonts w:ascii="Times New Roman" w:hAnsi="Times New Roman" w:cs="Times New Roman"/>
+          <w:sz w:val="24"/>
+          <w:szCs w:val="24"/>
+        </w:rPr>
+      </w:pPr>
+      <w:r>
+        <w:rPr>
+          <w:rFonts w:ascii="Times New Roman" w:hAnsi="Times New Roman" w:cs="Times New Roman"/>
+          <w:sz w:val="24"/>
+          <w:szCs w:val="24"/>
+        </w:rPr>
+        <w:t>* email_verified_at: Verificar el correo electrónico.</w:t>
+      </w:r>
+    </w:p>
+    <w:p>
+      <w:pPr>
+        <w:pStyle w:val="Prrafodelista"/>
+        <w:spacing w:line="480" w:lineRule="auto"/>
+        <w:ind w:left="2124"/>
+        <w:rPr>
+          <w:rFonts w:ascii="Times New Roman" w:hAnsi="Times New Roman" w:cs="Times New Roman"/>
+          <w:sz w:val="24"/>
+          <w:szCs w:val="24"/>
+        </w:rPr>
+      </w:pPr>
+      <w:r>
+        <w:rPr>
+          <w:rFonts w:ascii="Times New Roman" w:hAnsi="Times New Roman" w:cs="Times New Roman"/>
+          <w:sz w:val="24"/>
+          <w:szCs w:val="24"/>
+        </w:rPr>
+        <w:t>* password: Contraseña del usuario.</w:t>
       </w:r>
     </w:p>
     <w:p>
@@ -791,7 +735,7 @@
           <w:sz w:val="24"/>
           <w:szCs w:val="24"/>
         </w:rPr>
-        <w:t>email</w:t>
+        <w:t>telephone</w:t>
       </w:r>
       <w:r>
         <w:rPr>
@@ -807,61 +751,7 @@
           <w:sz w:val="24"/>
           <w:szCs w:val="24"/>
         </w:rPr>
-        <w:t>Dirección de correo electrónico.</w:t>
-      </w:r>
-    </w:p>
-    <w:p>
-      <w:pPr>
-        <w:pStyle w:val="Prrafodelista"/>
-        <w:spacing w:line="480" w:lineRule="auto"/>
-        <w:ind w:left="2124"/>
-        <w:rPr>
-          <w:rFonts w:ascii="Times New Roman" w:hAnsi="Times New Roman" w:cs="Times New Roman"/>
-          <w:sz w:val="24"/>
-          <w:szCs w:val="24"/>
-        </w:rPr>
-      </w:pPr>
-      <w:r>
-        <w:rPr>
-          <w:rFonts w:ascii="Times New Roman" w:hAnsi="Times New Roman" w:cs="Times New Roman"/>
-          <w:sz w:val="24"/>
-          <w:szCs w:val="24"/>
-        </w:rPr>
-        <w:t xml:space="preserve">* </w:t>
-      </w:r>
-      <w:proofErr w:type="spellStart"/>
-      <w:r>
-        <w:rPr>
-          <w:rFonts w:ascii="Times New Roman" w:hAnsi="Times New Roman" w:cs="Times New Roman"/>
-          <w:sz w:val="24"/>
-          <w:szCs w:val="24"/>
-        </w:rPr>
-        <w:t>email</w:t>
-      </w:r>
-      <w:r>
-        <w:rPr>
-          <w:rFonts w:ascii="Times New Roman" w:hAnsi="Times New Roman" w:cs="Times New Roman"/>
-          <w:sz w:val="24"/>
-          <w:szCs w:val="24"/>
-        </w:rPr>
-        <w:t>_verified_at</w:t>
-      </w:r>
-      <w:proofErr w:type="spellEnd"/>
-      <w:r>
-        <w:rPr>
-          <w:rFonts w:ascii="Times New Roman" w:hAnsi="Times New Roman" w:cs="Times New Roman"/>
-          <w:sz w:val="24"/>
-          <w:szCs w:val="24"/>
-        </w:rPr>
-        <w:t xml:space="preserve">: </w:t>
-      </w:r>
-      <w:r>
-        <w:rPr>
-          <w:rFonts w:ascii="Times New Roman" w:hAnsi="Times New Roman" w:cs="Times New Roman"/>
-          <w:sz w:val="24"/>
-          <w:szCs w:val="24"/>
-        </w:rPr>
-        <w:t>Verificar el correo electrónico</w:t>
+        <w:t>Número de celular</w:t>
       </w:r>
       <w:r>
         <w:rPr>
@@ -889,238 +779,49 @@
           <w:sz w:val="24"/>
           <w:szCs w:val="24"/>
         </w:rPr>
-        <w:t xml:space="preserve">* </w:t>
-      </w:r>
-      <w:proofErr w:type="spellStart"/>
-      <w:r>
-        <w:rPr>
-          <w:rFonts w:ascii="Times New Roman" w:hAnsi="Times New Roman" w:cs="Times New Roman"/>
-          <w:sz w:val="24"/>
-          <w:szCs w:val="24"/>
-        </w:rPr>
-        <w:t>password</w:t>
-      </w:r>
-      <w:proofErr w:type="spellEnd"/>
-      <w:r>
-        <w:rPr>
-          <w:rFonts w:ascii="Times New Roman" w:hAnsi="Times New Roman" w:cs="Times New Roman"/>
-          <w:sz w:val="24"/>
-          <w:szCs w:val="24"/>
-        </w:rPr>
-        <w:t>: Contraseña del usuario.</w:t>
-      </w:r>
-    </w:p>
-    <w:p>
-      <w:pPr>
-        <w:pStyle w:val="Prrafodelista"/>
-        <w:spacing w:line="480" w:lineRule="auto"/>
-        <w:ind w:left="2124"/>
-        <w:rPr>
-          <w:rFonts w:ascii="Times New Roman" w:hAnsi="Times New Roman" w:cs="Times New Roman"/>
-          <w:sz w:val="24"/>
-          <w:szCs w:val="24"/>
-        </w:rPr>
-      </w:pPr>
-      <w:r>
-        <w:rPr>
-          <w:rFonts w:ascii="Times New Roman" w:hAnsi="Times New Roman" w:cs="Times New Roman"/>
-          <w:sz w:val="24"/>
-          <w:szCs w:val="24"/>
-        </w:rPr>
-        <w:t xml:space="preserve">* </w:t>
-      </w:r>
-      <w:proofErr w:type="spellStart"/>
-      <w:r>
-        <w:rPr>
-          <w:rFonts w:ascii="Times New Roman" w:hAnsi="Times New Roman" w:cs="Times New Roman"/>
-          <w:sz w:val="24"/>
-          <w:szCs w:val="24"/>
-        </w:rPr>
-        <w:t>telephone</w:t>
-      </w:r>
-      <w:proofErr w:type="spellEnd"/>
-      <w:r>
-        <w:rPr>
-          <w:rFonts w:ascii="Times New Roman" w:hAnsi="Times New Roman" w:cs="Times New Roman"/>
-          <w:sz w:val="24"/>
-          <w:szCs w:val="24"/>
-        </w:rPr>
-        <w:t xml:space="preserve">: </w:t>
-      </w:r>
-      <w:r>
-        <w:rPr>
-          <w:rFonts w:ascii="Times New Roman" w:hAnsi="Times New Roman" w:cs="Times New Roman"/>
-          <w:sz w:val="24"/>
-          <w:szCs w:val="24"/>
-        </w:rPr>
-        <w:t>Número de celular</w:t>
-      </w:r>
-      <w:r>
-        <w:rPr>
-          <w:rFonts w:ascii="Times New Roman" w:hAnsi="Times New Roman" w:cs="Times New Roman"/>
-          <w:sz w:val="24"/>
-          <w:szCs w:val="24"/>
-        </w:rPr>
-        <w:t>.</w:t>
-      </w:r>
-    </w:p>
-    <w:p>
-      <w:pPr>
-        <w:pStyle w:val="Prrafodelista"/>
-        <w:spacing w:line="480" w:lineRule="auto"/>
-        <w:ind w:left="2124"/>
-        <w:rPr>
-          <w:rFonts w:ascii="Times New Roman" w:hAnsi="Times New Roman" w:cs="Times New Roman"/>
-          <w:sz w:val="24"/>
-          <w:szCs w:val="24"/>
-        </w:rPr>
-      </w:pPr>
-      <w:r>
-        <w:rPr>
-          <w:rFonts w:ascii="Times New Roman" w:hAnsi="Times New Roman" w:cs="Times New Roman"/>
-          <w:sz w:val="24"/>
-          <w:szCs w:val="24"/>
-        </w:rPr>
-        <w:t xml:space="preserve">* </w:t>
-      </w:r>
-      <w:proofErr w:type="spellStart"/>
-      <w:r>
-        <w:rPr>
-          <w:rFonts w:ascii="Times New Roman" w:hAnsi="Times New Roman" w:cs="Times New Roman"/>
-          <w:sz w:val="24"/>
-          <w:szCs w:val="24"/>
-        </w:rPr>
-        <w:t>utype</w:t>
-      </w:r>
-      <w:proofErr w:type="spellEnd"/>
-      <w:r>
-        <w:rPr>
-          <w:rFonts w:ascii="Times New Roman" w:hAnsi="Times New Roman" w:cs="Times New Roman"/>
-          <w:sz w:val="24"/>
-          <w:szCs w:val="24"/>
-        </w:rPr>
-        <w:t xml:space="preserve">: </w:t>
-      </w:r>
-      <w:r>
-        <w:rPr>
-          <w:rFonts w:ascii="Times New Roman" w:hAnsi="Times New Roman" w:cs="Times New Roman"/>
-          <w:sz w:val="24"/>
-          <w:szCs w:val="24"/>
-        </w:rPr>
-        <w:t>Tipo de usuario, por defecto está en USER</w:t>
-      </w:r>
-      <w:r>
-        <w:rPr>
-          <w:rFonts w:ascii="Times New Roman" w:hAnsi="Times New Roman" w:cs="Times New Roman"/>
-          <w:sz w:val="24"/>
-          <w:szCs w:val="24"/>
-        </w:rPr>
-        <w:t>.</w:t>
-      </w:r>
-    </w:p>
-    <w:p>
-      <w:pPr>
-        <w:pStyle w:val="Prrafodelista"/>
-        <w:spacing w:line="480" w:lineRule="auto"/>
-        <w:ind w:left="2124"/>
-        <w:rPr>
-          <w:rFonts w:ascii="Times New Roman" w:hAnsi="Times New Roman" w:cs="Times New Roman"/>
-          <w:sz w:val="24"/>
-          <w:szCs w:val="24"/>
-          <w:lang w:val="es-PE"/>
-        </w:rPr>
-      </w:pPr>
-      <w:r>
-        <w:rPr>
-          <w:rFonts w:ascii="Times New Roman" w:hAnsi="Times New Roman" w:cs="Times New Roman"/>
-          <w:sz w:val="24"/>
-          <w:szCs w:val="24"/>
-          <w:lang w:val="es-PE"/>
-        </w:rPr>
-        <w:t xml:space="preserve">* </w:t>
-      </w:r>
-      <w:proofErr w:type="spellStart"/>
-      <w:r>
-        <w:rPr>
-          <w:rFonts w:ascii="Times New Roman" w:hAnsi="Times New Roman" w:cs="Times New Roman"/>
-          <w:sz w:val="24"/>
-          <w:szCs w:val="24"/>
-          <w:lang w:val="es-PE"/>
-        </w:rPr>
-        <w:t>created_at</w:t>
-      </w:r>
-      <w:proofErr w:type="spellEnd"/>
-      <w:r>
-        <w:rPr>
-          <w:rFonts w:ascii="Times New Roman" w:hAnsi="Times New Roman" w:cs="Times New Roman"/>
-          <w:sz w:val="24"/>
-          <w:szCs w:val="24"/>
-          <w:lang w:val="es-PE"/>
-        </w:rPr>
-        <w:t xml:space="preserve">: </w:t>
-      </w:r>
-      <w:r>
-        <w:rPr>
-          <w:rFonts w:ascii="Times New Roman" w:hAnsi="Times New Roman" w:cs="Times New Roman"/>
-          <w:sz w:val="24"/>
-          <w:szCs w:val="24"/>
-          <w:lang w:val="es-PE"/>
-        </w:rPr>
-        <w:t>Fecha de creación del usuario.</w:t>
-      </w:r>
-    </w:p>
-    <w:p>
-      <w:pPr>
-        <w:pStyle w:val="Prrafodelista"/>
-        <w:spacing w:line="480" w:lineRule="auto"/>
-        <w:ind w:left="2124"/>
-        <w:rPr>
-          <w:rFonts w:ascii="Times New Roman" w:hAnsi="Times New Roman" w:cs="Times New Roman"/>
-          <w:sz w:val="24"/>
-          <w:szCs w:val="24"/>
-        </w:rPr>
-      </w:pPr>
-      <w:r>
-        <w:rPr>
-          <w:rFonts w:ascii="Times New Roman" w:hAnsi="Times New Roman" w:cs="Times New Roman"/>
-          <w:sz w:val="24"/>
-          <w:szCs w:val="24"/>
-        </w:rPr>
-        <w:t xml:space="preserve">* </w:t>
-      </w:r>
-      <w:proofErr w:type="spellStart"/>
-      <w:r>
-        <w:rPr>
-          <w:rFonts w:ascii="Times New Roman" w:hAnsi="Times New Roman" w:cs="Times New Roman"/>
-          <w:sz w:val="24"/>
-          <w:szCs w:val="24"/>
-        </w:rPr>
-        <w:t>updated_at</w:t>
-      </w:r>
-      <w:proofErr w:type="spellEnd"/>
-      <w:r>
-        <w:rPr>
-          <w:rFonts w:ascii="Times New Roman" w:hAnsi="Times New Roman" w:cs="Times New Roman"/>
-          <w:sz w:val="24"/>
-          <w:szCs w:val="24"/>
-        </w:rPr>
-        <w:t xml:space="preserve">: </w:t>
-      </w:r>
-      <w:r>
-        <w:rPr>
-          <w:rFonts w:ascii="Times New Roman" w:hAnsi="Times New Roman" w:cs="Times New Roman"/>
-          <w:sz w:val="24"/>
-          <w:szCs w:val="24"/>
-        </w:rPr>
-        <w:t>Fecha en la que se modifica cualquier campo del usuario</w:t>
-      </w:r>
-      <w:r>
-        <w:rPr>
-          <w:rFonts w:ascii="Times New Roman" w:hAnsi="Times New Roman" w:cs="Times New Roman"/>
-          <w:sz w:val="24"/>
-          <w:szCs w:val="24"/>
-        </w:rPr>
-        <w:t>.</w:t>
+        <w:t>* utype: Tipo de usuario, por defecto está en USER.</w:t>
+      </w:r>
+    </w:p>
+    <w:p>
+      <w:pPr>
+        <w:pStyle w:val="Prrafodelista"/>
+        <w:spacing w:line="480" w:lineRule="auto"/>
+        <w:ind w:left="2124"/>
+        <w:rPr>
+          <w:rFonts w:ascii="Times New Roman" w:hAnsi="Times New Roman" w:cs="Times New Roman"/>
+          <w:sz w:val="24"/>
+          <w:szCs w:val="24"/>
+          <w:lang w:val="es-PE"/>
+        </w:rPr>
+      </w:pPr>
+      <w:r>
+        <w:rPr>
+          <w:rFonts w:ascii="Times New Roman" w:hAnsi="Times New Roman" w:cs="Times New Roman"/>
+          <w:sz w:val="24"/>
+          <w:szCs w:val="24"/>
+          <w:lang w:val="es-PE"/>
+        </w:rPr>
+        <w:t>* created_at: Fecha de creación del usuario.</w:t>
+      </w:r>
+    </w:p>
+    <w:p>
+      <w:pPr>
+        <w:pStyle w:val="Prrafodelista"/>
+        <w:spacing w:line="480" w:lineRule="auto"/>
+        <w:ind w:left="2124"/>
+        <w:rPr>
+          <w:rFonts w:ascii="Times New Roman" w:hAnsi="Times New Roman" w:cs="Times New Roman"/>
+          <w:sz w:val="24"/>
+          <w:szCs w:val="24"/>
+        </w:rPr>
+      </w:pPr>
+      <w:r>
+        <w:rPr>
+          <w:rFonts w:ascii="Times New Roman" w:hAnsi="Times New Roman" w:cs="Times New Roman"/>
+          <w:sz w:val="24"/>
+          <w:szCs w:val="24"/>
+        </w:rPr>
+        <w:t>* updated_at: Fecha en la que se modifica cualquier campo del usuario.</w:t>
       </w:r>
     </w:p>
     <w:p>
@@ -1198,16 +899,50 @@
         <w:lastRenderedPageBreak/>
         <w:t xml:space="preserve">Tabla: </w:t>
       </w:r>
-      <w:proofErr w:type="spellStart"/>
-      <w:r>
-        <w:rPr>
-          <w:rFonts w:ascii="Times New Roman" w:hAnsi="Times New Roman" w:cs="Times New Roman"/>
-          <w:sz w:val="24"/>
-          <w:szCs w:val="24"/>
-        </w:rPr>
-        <w:t>Password</w:t>
-      </w:r>
-      <w:proofErr w:type="spellEnd"/>
+      <w:r>
+        <w:rPr>
+          <w:rFonts w:ascii="Times New Roman" w:hAnsi="Times New Roman" w:cs="Times New Roman"/>
+          <w:sz w:val="24"/>
+          <w:szCs w:val="24"/>
+        </w:rPr>
+        <w:t>Password Resets</w:t>
+      </w:r>
+    </w:p>
+    <w:p>
+      <w:pPr>
+        <w:pStyle w:val="Prrafodelista"/>
+        <w:spacing w:line="480" w:lineRule="auto"/>
+        <w:ind w:left="1416"/>
+        <w:rPr>
+          <w:rFonts w:ascii="Times New Roman" w:hAnsi="Times New Roman" w:cs="Times New Roman"/>
+          <w:sz w:val="24"/>
+          <w:szCs w:val="24"/>
+        </w:rPr>
+      </w:pPr>
+      <w:r>
+        <w:rPr>
+          <w:rFonts w:ascii="Times New Roman" w:hAnsi="Times New Roman" w:cs="Times New Roman"/>
+          <w:sz w:val="24"/>
+          <w:szCs w:val="24"/>
+        </w:rPr>
+        <w:t xml:space="preserve">Descripción: </w:t>
+      </w:r>
+      <w:r>
+        <w:rPr>
+          <w:rFonts w:ascii="Times New Roman" w:hAnsi="Times New Roman" w:cs="Times New Roman"/>
+          <w:sz w:val="24"/>
+          <w:szCs w:val="24"/>
+        </w:rPr>
+        <w:t>Tabla que</w:t>
+      </w:r>
+      <w:r>
+        <w:rPr>
+          <w:rFonts w:ascii="Times New Roman" w:hAnsi="Times New Roman" w:cs="Times New Roman"/>
+          <w:sz w:val="24"/>
+          <w:szCs w:val="24"/>
+        </w:rPr>
+        <w:t xml:space="preserve"> crea un token para el usuario para que pueda resetear su contraseña en caso de olvido.</w:t>
+      </w:r>
       <w:r>
         <w:rPr>
           <w:rFonts w:ascii="Times New Roman" w:hAnsi="Times New Roman" w:cs="Times New Roman"/>
@@ -1216,16 +951,6 @@
         </w:rPr>
         <w:t xml:space="preserve"> </w:t>
       </w:r>
-      <w:proofErr w:type="spellStart"/>
-      <w:r>
-        <w:rPr>
-          <w:rFonts w:ascii="Times New Roman" w:hAnsi="Times New Roman" w:cs="Times New Roman"/>
-          <w:sz w:val="24"/>
-          <w:szCs w:val="24"/>
-        </w:rPr>
-        <w:t>Resets</w:t>
-      </w:r>
-      <w:proofErr w:type="spellEnd"/>
     </w:p>
     <w:p>
       <w:pPr>
@@ -1244,50 +969,6 @@
           <w:sz w:val="24"/>
           <w:szCs w:val="24"/>
         </w:rPr>
-        <w:t xml:space="preserve">Descripción: </w:t>
-      </w:r>
-      <w:r>
-        <w:rPr>
-          <w:rFonts w:ascii="Times New Roman" w:hAnsi="Times New Roman" w:cs="Times New Roman"/>
-          <w:sz w:val="24"/>
-          <w:szCs w:val="24"/>
-        </w:rPr>
-        <w:t>Tabla que</w:t>
-      </w:r>
-      <w:r>
-        <w:rPr>
-          <w:rFonts w:ascii="Times New Roman" w:hAnsi="Times New Roman" w:cs="Times New Roman"/>
-          <w:sz w:val="24"/>
-          <w:szCs w:val="24"/>
-        </w:rPr>
-        <w:t xml:space="preserve"> crea un token para el usuario para que pueda resetear su contraseña en caso de olvido.</w:t>
-      </w:r>
-      <w:r>
-        <w:rPr>
-          <w:rFonts w:ascii="Times New Roman" w:hAnsi="Times New Roman" w:cs="Times New Roman"/>
-          <w:sz w:val="24"/>
-          <w:szCs w:val="24"/>
-        </w:rPr>
-        <w:t xml:space="preserve"> </w:t>
-      </w:r>
-    </w:p>
-    <w:p>
-      <w:pPr>
-        <w:pStyle w:val="Prrafodelista"/>
-        <w:spacing w:line="480" w:lineRule="auto"/>
-        <w:ind w:left="1416"/>
-        <w:rPr>
-          <w:rFonts w:ascii="Times New Roman" w:hAnsi="Times New Roman" w:cs="Times New Roman"/>
-          <w:sz w:val="24"/>
-          <w:szCs w:val="24"/>
-        </w:rPr>
-      </w:pPr>
-      <w:r>
-        <w:rPr>
-          <w:rFonts w:ascii="Times New Roman" w:hAnsi="Times New Roman" w:cs="Times New Roman"/>
-          <w:sz w:val="24"/>
-          <w:szCs w:val="24"/>
-        </w:rPr>
         <w:t>Columnas:</w:t>
       </w:r>
     </w:p>
@@ -1404,25 +1085,14 @@
         </w:rPr>
         <w:t xml:space="preserve">* </w:t>
       </w:r>
-      <w:proofErr w:type="spellStart"/>
-      <w:r>
-        <w:rPr>
-          <w:rFonts w:ascii="Times New Roman" w:hAnsi="Times New Roman" w:cs="Times New Roman"/>
-          <w:sz w:val="24"/>
-          <w:szCs w:val="24"/>
-          <w:lang w:val="es-PE"/>
-        </w:rPr>
-        <w:t>created_at</w:t>
-      </w:r>
-      <w:proofErr w:type="spellEnd"/>
-      <w:r>
-        <w:rPr>
-          <w:rFonts w:ascii="Times New Roman" w:hAnsi="Times New Roman" w:cs="Times New Roman"/>
-          <w:sz w:val="24"/>
-          <w:szCs w:val="24"/>
-          <w:lang w:val="es-PE"/>
-        </w:rPr>
-        <w:t>: Fecha en la que se solicita el reseteo de contraseña.</w:t>
+      <w:r>
+        <w:rPr>
+          <w:rFonts w:ascii="Times New Roman" w:hAnsi="Times New Roman" w:cs="Times New Roman"/>
+          <w:sz w:val="24"/>
+          <w:szCs w:val="24"/>
+          <w:lang w:val="es-PE"/>
+        </w:rPr>
+        <w:t>created_at: Fecha en la que se solicita el reseteo de contraseña.</w:t>
       </w:r>
     </w:p>
     <w:p>
@@ -1495,18 +1165,8 @@
           <w:sz w:val="24"/>
           <w:szCs w:val="24"/>
         </w:rPr>
-        <w:t xml:space="preserve">Tabla: </w:t>
-      </w:r>
-      <w:proofErr w:type="spellStart"/>
-      <w:r>
-        <w:rPr>
-          <w:rFonts w:ascii="Times New Roman" w:hAnsi="Times New Roman" w:cs="Times New Roman"/>
-          <w:sz w:val="24"/>
-          <w:szCs w:val="24"/>
-        </w:rPr>
-        <w:t>Sessions</w:t>
-      </w:r>
-      <w:proofErr w:type="spellEnd"/>
+        <w:t>Tabla: Sessions</w:t>
+      </w:r>
     </w:p>
     <w:p>
       <w:pPr>
@@ -1525,23 +1185,7 @@
           <w:sz w:val="24"/>
           <w:szCs w:val="24"/>
         </w:rPr>
-        <w:t xml:space="preserve">Descripción: Tabla que </w:t>
-      </w:r>
-      <w:r>
-        <w:rPr>
-          <w:rFonts w:ascii="Times New Roman" w:hAnsi="Times New Roman" w:cs="Times New Roman"/>
-          <w:sz w:val="24"/>
-          <w:szCs w:val="24"/>
-        </w:rPr>
-        <w:t>registra el inicio de sesión de los usuarios</w:t>
-      </w:r>
-      <w:r>
-        <w:rPr>
-          <w:rFonts w:ascii="Times New Roman" w:hAnsi="Times New Roman" w:cs="Times New Roman"/>
-          <w:sz w:val="24"/>
-          <w:szCs w:val="24"/>
-        </w:rPr>
-        <w:t xml:space="preserve"> </w:t>
+        <w:t xml:space="preserve">Descripción: Tabla que registra el inicio de sesión de los usuarios </w:t>
       </w:r>
     </w:p>
     <w:p>
@@ -1581,6 +1225,95 @@
           <w:sz w:val="24"/>
           <w:szCs w:val="24"/>
         </w:rPr>
+        <w:t>* id: Identificador del inicio de sesión</w:t>
+      </w:r>
+      <w:r>
+        <w:rPr>
+          <w:rFonts w:ascii="Times New Roman" w:hAnsi="Times New Roman" w:cs="Times New Roman"/>
+          <w:sz w:val="24"/>
+          <w:szCs w:val="24"/>
+        </w:rPr>
+        <w:t>.</w:t>
+      </w:r>
+    </w:p>
+    <w:p>
+      <w:pPr>
+        <w:pStyle w:val="Prrafodelista"/>
+        <w:spacing w:line="480" w:lineRule="auto"/>
+        <w:ind w:left="2124"/>
+        <w:rPr>
+          <w:rFonts w:ascii="Times New Roman" w:hAnsi="Times New Roman" w:cs="Times New Roman"/>
+          <w:sz w:val="24"/>
+          <w:szCs w:val="24"/>
+        </w:rPr>
+      </w:pPr>
+      <w:r>
+        <w:rPr>
+          <w:rFonts w:ascii="Times New Roman" w:hAnsi="Times New Roman" w:cs="Times New Roman"/>
+          <w:sz w:val="24"/>
+          <w:szCs w:val="24"/>
+        </w:rPr>
+        <w:t>* user_id: Id del usuario que inició sesión</w:t>
+      </w:r>
+      <w:r>
+        <w:rPr>
+          <w:rFonts w:ascii="Times New Roman" w:hAnsi="Times New Roman" w:cs="Times New Roman"/>
+          <w:sz w:val="24"/>
+          <w:szCs w:val="24"/>
+        </w:rPr>
+        <w:t>.</w:t>
+      </w:r>
+    </w:p>
+    <w:p>
+      <w:pPr>
+        <w:pStyle w:val="Prrafodelista"/>
+        <w:spacing w:line="480" w:lineRule="auto"/>
+        <w:ind w:left="2124"/>
+        <w:rPr>
+          <w:rFonts w:ascii="Times New Roman" w:hAnsi="Times New Roman" w:cs="Times New Roman"/>
+          <w:sz w:val="24"/>
+          <w:szCs w:val="24"/>
+          <w:lang w:val="es-PE"/>
+        </w:rPr>
+      </w:pPr>
+      <w:r>
+        <w:rPr>
+          <w:rFonts w:ascii="Times New Roman" w:hAnsi="Times New Roman" w:cs="Times New Roman"/>
+          <w:sz w:val="24"/>
+          <w:szCs w:val="24"/>
+          <w:lang w:val="es-PE"/>
+        </w:rPr>
+        <w:t>* ip_address: Ip desde el cual se inició sesión</w:t>
+      </w:r>
+      <w:r>
+        <w:rPr>
+          <w:rFonts w:ascii="Times New Roman" w:hAnsi="Times New Roman" w:cs="Times New Roman"/>
+          <w:sz w:val="24"/>
+          <w:szCs w:val="24"/>
+          <w:lang w:val="es-PE"/>
+        </w:rPr>
+        <w:t>.</w:t>
+      </w:r>
+    </w:p>
+    <w:p>
+      <w:pPr>
+        <w:pStyle w:val="Prrafodelista"/>
+        <w:spacing w:line="480" w:lineRule="auto"/>
+        <w:ind w:left="2124"/>
+        <w:rPr>
+          <w:rFonts w:ascii="Times New Roman" w:hAnsi="Times New Roman" w:cs="Times New Roman"/>
+          <w:sz w:val="24"/>
+          <w:szCs w:val="24"/>
+          <w:lang w:val="es-PE"/>
+        </w:rPr>
+      </w:pPr>
+      <w:r>
+        <w:rPr>
+          <w:rFonts w:ascii="Times New Roman" w:hAnsi="Times New Roman" w:cs="Times New Roman"/>
+          <w:sz w:val="24"/>
+          <w:szCs w:val="24"/>
+          <w:lang w:val="es-PE"/>
+        </w:rPr>
         <w:t xml:space="preserve">* </w:t>
       </w:r>
       <w:r>
@@ -1588,30 +1321,16 @@
           <w:rFonts w:ascii="Times New Roman" w:hAnsi="Times New Roman" w:cs="Times New Roman"/>
           <w:sz w:val="24"/>
           <w:szCs w:val="24"/>
-        </w:rPr>
-        <w:t>id</w:t>
-      </w:r>
-      <w:r>
-        <w:rPr>
-          <w:rFonts w:ascii="Times New Roman" w:hAnsi="Times New Roman" w:cs="Times New Roman"/>
-          <w:sz w:val="24"/>
-          <w:szCs w:val="24"/>
-        </w:rPr>
-        <w:t xml:space="preserve">: </w:t>
-      </w:r>
-      <w:r>
-        <w:rPr>
-          <w:rFonts w:ascii="Times New Roman" w:hAnsi="Times New Roman" w:cs="Times New Roman"/>
-          <w:sz w:val="24"/>
-          <w:szCs w:val="24"/>
-        </w:rPr>
-        <w:t>Identificador del inicio de sesión</w:t>
-      </w:r>
-      <w:r>
-        <w:rPr>
-          <w:rFonts w:ascii="Times New Roman" w:hAnsi="Times New Roman" w:cs="Times New Roman"/>
-          <w:sz w:val="24"/>
-          <w:szCs w:val="24"/>
+          <w:lang w:val="es-PE"/>
+        </w:rPr>
+        <w:t>user_agent: Datos del navegador y sistema desde el cual se inicia sesión</w:t>
+      </w:r>
+      <w:r>
+        <w:rPr>
+          <w:rFonts w:ascii="Times New Roman" w:hAnsi="Times New Roman" w:cs="Times New Roman"/>
+          <w:sz w:val="24"/>
+          <w:szCs w:val="24"/>
+          <w:lang w:val="es-PE"/>
         </w:rPr>
         <w:t>.</w:t>
       </w:r>
@@ -1625,47 +1344,24 @@
           <w:rFonts w:ascii="Times New Roman" w:hAnsi="Times New Roman" w:cs="Times New Roman"/>
           <w:sz w:val="24"/>
           <w:szCs w:val="24"/>
-        </w:rPr>
-      </w:pPr>
-      <w:r>
-        <w:rPr>
-          <w:rFonts w:ascii="Times New Roman" w:hAnsi="Times New Roman" w:cs="Times New Roman"/>
-          <w:sz w:val="24"/>
-          <w:szCs w:val="24"/>
-        </w:rPr>
-        <w:t xml:space="preserve">* </w:t>
-      </w:r>
-      <w:proofErr w:type="spellStart"/>
-      <w:r>
-        <w:rPr>
-          <w:rFonts w:ascii="Times New Roman" w:hAnsi="Times New Roman" w:cs="Times New Roman"/>
-          <w:sz w:val="24"/>
-          <w:szCs w:val="24"/>
-        </w:rPr>
-        <w:t>user_id</w:t>
-      </w:r>
-      <w:proofErr w:type="spellEnd"/>
-      <w:r>
-        <w:rPr>
-          <w:rFonts w:ascii="Times New Roman" w:hAnsi="Times New Roman" w:cs="Times New Roman"/>
-          <w:sz w:val="24"/>
-          <w:szCs w:val="24"/>
-        </w:rPr>
-        <w:t xml:space="preserve">: </w:t>
-      </w:r>
-      <w:r>
-        <w:rPr>
-          <w:rFonts w:ascii="Times New Roman" w:hAnsi="Times New Roman" w:cs="Times New Roman"/>
-          <w:sz w:val="24"/>
-          <w:szCs w:val="24"/>
-        </w:rPr>
-        <w:t>Id del usuario que inició sesión</w:t>
-      </w:r>
-      <w:r>
-        <w:rPr>
-          <w:rFonts w:ascii="Times New Roman" w:hAnsi="Times New Roman" w:cs="Times New Roman"/>
-          <w:sz w:val="24"/>
-          <w:szCs w:val="24"/>
+          <w:lang w:val="es-PE"/>
+        </w:rPr>
+      </w:pPr>
+      <w:r>
+        <w:rPr>
+          <w:rFonts w:ascii="Times New Roman" w:hAnsi="Times New Roman" w:cs="Times New Roman"/>
+          <w:sz w:val="24"/>
+          <w:szCs w:val="24"/>
+          <w:lang w:val="es-PE"/>
+        </w:rPr>
+        <w:t>* payload: Información que se envía o recibo en petición de una API</w:t>
+      </w:r>
+      <w:r>
+        <w:rPr>
+          <w:rFonts w:ascii="Times New Roman" w:hAnsi="Times New Roman" w:cs="Times New Roman"/>
+          <w:sz w:val="24"/>
+          <w:szCs w:val="24"/>
+          <w:lang w:val="es-PE"/>
         </w:rPr>
         <w:t>.</w:t>
       </w:r>
@@ -1689,209 +1385,7 @@
           <w:szCs w:val="24"/>
           <w:lang w:val="es-PE"/>
         </w:rPr>
-        <w:t xml:space="preserve">* </w:t>
-      </w:r>
-      <w:proofErr w:type="spellStart"/>
-      <w:r>
-        <w:rPr>
-          <w:rFonts w:ascii="Times New Roman" w:hAnsi="Times New Roman" w:cs="Times New Roman"/>
-          <w:sz w:val="24"/>
-          <w:szCs w:val="24"/>
-          <w:lang w:val="es-PE"/>
-        </w:rPr>
-        <w:t>ip_address</w:t>
-      </w:r>
-      <w:proofErr w:type="spellEnd"/>
-      <w:r>
-        <w:rPr>
-          <w:rFonts w:ascii="Times New Roman" w:hAnsi="Times New Roman" w:cs="Times New Roman"/>
-          <w:sz w:val="24"/>
-          <w:szCs w:val="24"/>
-          <w:lang w:val="es-PE"/>
-        </w:rPr>
-        <w:t xml:space="preserve">: </w:t>
-      </w:r>
-      <w:proofErr w:type="spellStart"/>
-      <w:r>
-        <w:rPr>
-          <w:rFonts w:ascii="Times New Roman" w:hAnsi="Times New Roman" w:cs="Times New Roman"/>
-          <w:sz w:val="24"/>
-          <w:szCs w:val="24"/>
-          <w:lang w:val="es-PE"/>
-        </w:rPr>
-        <w:t>Ip</w:t>
-      </w:r>
-      <w:proofErr w:type="spellEnd"/>
-      <w:r>
-        <w:rPr>
-          <w:rFonts w:ascii="Times New Roman" w:hAnsi="Times New Roman" w:cs="Times New Roman"/>
-          <w:sz w:val="24"/>
-          <w:szCs w:val="24"/>
-          <w:lang w:val="es-PE"/>
-        </w:rPr>
-        <w:t xml:space="preserve"> desde el cual se inició sesión</w:t>
-      </w:r>
-      <w:r>
-        <w:rPr>
-          <w:rFonts w:ascii="Times New Roman" w:hAnsi="Times New Roman" w:cs="Times New Roman"/>
-          <w:sz w:val="24"/>
-          <w:szCs w:val="24"/>
-          <w:lang w:val="es-PE"/>
-        </w:rPr>
-        <w:t>.</w:t>
-      </w:r>
-    </w:p>
-    <w:p>
-      <w:pPr>
-        <w:pStyle w:val="Prrafodelista"/>
-        <w:spacing w:line="480" w:lineRule="auto"/>
-        <w:ind w:left="2124"/>
-        <w:rPr>
-          <w:rFonts w:ascii="Times New Roman" w:hAnsi="Times New Roman" w:cs="Times New Roman"/>
-          <w:sz w:val="24"/>
-          <w:szCs w:val="24"/>
-          <w:lang w:val="es-PE"/>
-        </w:rPr>
-      </w:pPr>
-      <w:r>
-        <w:rPr>
-          <w:rFonts w:ascii="Times New Roman" w:hAnsi="Times New Roman" w:cs="Times New Roman"/>
-          <w:sz w:val="24"/>
-          <w:szCs w:val="24"/>
-          <w:lang w:val="es-PE"/>
-        </w:rPr>
-        <w:t xml:space="preserve">* </w:t>
-      </w:r>
-      <w:proofErr w:type="spellStart"/>
-      <w:r>
-        <w:rPr>
-          <w:rFonts w:ascii="Times New Roman" w:hAnsi="Times New Roman" w:cs="Times New Roman"/>
-          <w:sz w:val="24"/>
-          <w:szCs w:val="24"/>
-          <w:lang w:val="es-PE"/>
-        </w:rPr>
-        <w:t>user_agent</w:t>
-      </w:r>
-      <w:proofErr w:type="spellEnd"/>
-      <w:r>
-        <w:rPr>
-          <w:rFonts w:ascii="Times New Roman" w:hAnsi="Times New Roman" w:cs="Times New Roman"/>
-          <w:sz w:val="24"/>
-          <w:szCs w:val="24"/>
-          <w:lang w:val="es-PE"/>
-        </w:rPr>
-        <w:t>: Datos del navegador y sistema desde el cual se inicia sesión</w:t>
-      </w:r>
-      <w:r>
-        <w:rPr>
-          <w:rFonts w:ascii="Times New Roman" w:hAnsi="Times New Roman" w:cs="Times New Roman"/>
-          <w:sz w:val="24"/>
-          <w:szCs w:val="24"/>
-          <w:lang w:val="es-PE"/>
-        </w:rPr>
-        <w:t>.</w:t>
-      </w:r>
-    </w:p>
-    <w:p>
-      <w:pPr>
-        <w:pStyle w:val="Prrafodelista"/>
-        <w:spacing w:line="480" w:lineRule="auto"/>
-        <w:ind w:left="2124"/>
-        <w:rPr>
-          <w:rFonts w:ascii="Times New Roman" w:hAnsi="Times New Roman" w:cs="Times New Roman"/>
-          <w:sz w:val="24"/>
-          <w:szCs w:val="24"/>
-          <w:lang w:val="es-PE"/>
-        </w:rPr>
-      </w:pPr>
-      <w:r>
-        <w:rPr>
-          <w:rFonts w:ascii="Times New Roman" w:hAnsi="Times New Roman" w:cs="Times New Roman"/>
-          <w:sz w:val="24"/>
-          <w:szCs w:val="24"/>
-          <w:lang w:val="es-PE"/>
-        </w:rPr>
-        <w:t xml:space="preserve">* </w:t>
-      </w:r>
-      <w:proofErr w:type="spellStart"/>
-      <w:r>
-        <w:rPr>
-          <w:rFonts w:ascii="Times New Roman" w:hAnsi="Times New Roman" w:cs="Times New Roman"/>
-          <w:sz w:val="24"/>
-          <w:szCs w:val="24"/>
-          <w:lang w:val="es-PE"/>
-        </w:rPr>
-        <w:t>payload</w:t>
-      </w:r>
-      <w:proofErr w:type="spellEnd"/>
-      <w:r>
-        <w:rPr>
-          <w:rFonts w:ascii="Times New Roman" w:hAnsi="Times New Roman" w:cs="Times New Roman"/>
-          <w:sz w:val="24"/>
-          <w:szCs w:val="24"/>
-          <w:lang w:val="es-PE"/>
-        </w:rPr>
-        <w:t>: Información que se envía o recibo en petición de una API</w:t>
-      </w:r>
-      <w:r>
-        <w:rPr>
-          <w:rFonts w:ascii="Times New Roman" w:hAnsi="Times New Roman" w:cs="Times New Roman"/>
-          <w:sz w:val="24"/>
-          <w:szCs w:val="24"/>
-          <w:lang w:val="es-PE"/>
-        </w:rPr>
-        <w:t>.</w:t>
-      </w:r>
-    </w:p>
-    <w:p>
-      <w:pPr>
-        <w:pStyle w:val="Prrafodelista"/>
-        <w:spacing w:line="480" w:lineRule="auto"/>
-        <w:ind w:left="2124"/>
-        <w:rPr>
-          <w:rFonts w:ascii="Times New Roman" w:hAnsi="Times New Roman" w:cs="Times New Roman"/>
-          <w:sz w:val="24"/>
-          <w:szCs w:val="24"/>
-          <w:lang w:val="es-PE"/>
-        </w:rPr>
-      </w:pPr>
-      <w:r>
-        <w:rPr>
-          <w:rFonts w:ascii="Times New Roman" w:hAnsi="Times New Roman" w:cs="Times New Roman"/>
-          <w:sz w:val="24"/>
-          <w:szCs w:val="24"/>
-          <w:lang w:val="es-PE"/>
-        </w:rPr>
-        <w:t xml:space="preserve">* </w:t>
-      </w:r>
-      <w:proofErr w:type="spellStart"/>
-      <w:r>
-        <w:rPr>
-          <w:rFonts w:ascii="Times New Roman" w:hAnsi="Times New Roman" w:cs="Times New Roman"/>
-          <w:sz w:val="24"/>
-          <w:szCs w:val="24"/>
-          <w:lang w:val="es-PE"/>
-        </w:rPr>
-        <w:t>last_activity</w:t>
-      </w:r>
-      <w:proofErr w:type="spellEnd"/>
-      <w:r>
-        <w:rPr>
-          <w:rFonts w:ascii="Times New Roman" w:hAnsi="Times New Roman" w:cs="Times New Roman"/>
-          <w:sz w:val="24"/>
-          <w:szCs w:val="24"/>
-          <w:lang w:val="es-PE"/>
-        </w:rPr>
-        <w:t xml:space="preserve">: </w:t>
-      </w:r>
-      <w:r>
-        <w:rPr>
-          <w:rFonts w:ascii="Times New Roman" w:hAnsi="Times New Roman" w:cs="Times New Roman"/>
-          <w:sz w:val="24"/>
-          <w:szCs w:val="24"/>
-          <w:lang w:val="es-PE"/>
-        </w:rPr>
-        <w:t>Código de la última actividad realizada.</w:t>
+        <w:t>* last_activity: Código de la última actividad realizada.</w:t>
       </w:r>
     </w:p>
     <w:p>
@@ -1965,18 +1459,8 @@
           <w:szCs w:val="24"/>
         </w:rPr>
         <w:lastRenderedPageBreak/>
-        <w:t xml:space="preserve">Tabla: </w:t>
-      </w:r>
-      <w:proofErr w:type="spellStart"/>
-      <w:r>
-        <w:rPr>
-          <w:rFonts w:ascii="Times New Roman" w:hAnsi="Times New Roman" w:cs="Times New Roman"/>
-          <w:sz w:val="24"/>
-          <w:szCs w:val="24"/>
-        </w:rPr>
-        <w:t>Category</w:t>
-      </w:r>
-      <w:proofErr w:type="spellEnd"/>
+        <w:t>Tabla: Category</w:t>
+      </w:r>
     </w:p>
     <w:p>
       <w:pPr>
@@ -1995,43 +1479,27 @@
           <w:sz w:val="24"/>
           <w:szCs w:val="24"/>
         </w:rPr>
-        <w:t xml:space="preserve">Descripción: Tabla que </w:t>
-      </w:r>
-      <w:r>
-        <w:rPr>
-          <w:rFonts w:ascii="Times New Roman" w:hAnsi="Times New Roman" w:cs="Times New Roman"/>
-          <w:sz w:val="24"/>
-          <w:szCs w:val="24"/>
-        </w:rPr>
-        <w:t>registra los sitios para filtrar las búsquedas (denominadas “Categorías”)</w:t>
-      </w:r>
-    </w:p>
-    <w:p>
-      <w:pPr>
-        <w:pStyle w:val="Prrafodelista"/>
-        <w:spacing w:line="480" w:lineRule="auto"/>
-        <w:ind w:left="2124"/>
-        <w:rPr>
-          <w:rFonts w:ascii="Times New Roman" w:hAnsi="Times New Roman" w:cs="Times New Roman"/>
-          <w:sz w:val="24"/>
-          <w:szCs w:val="24"/>
-        </w:rPr>
-      </w:pPr>
-      <w:r>
-        <w:rPr>
-          <w:rFonts w:ascii="Times New Roman" w:hAnsi="Times New Roman" w:cs="Times New Roman"/>
-          <w:sz w:val="24"/>
-          <w:szCs w:val="24"/>
-        </w:rPr>
-        <w:t>* id: Identificador de</w:t>
-      </w:r>
-      <w:r>
-        <w:rPr>
-          <w:rFonts w:ascii="Times New Roman" w:hAnsi="Times New Roman" w:cs="Times New Roman"/>
-          <w:sz w:val="24"/>
-          <w:szCs w:val="24"/>
-        </w:rPr>
-        <w:t xml:space="preserve"> la categoría</w:t>
+        <w:t>Descripción: Tabla que registra los sitios para filtrar las búsquedas (denominadas “Categorías”)</w:t>
+      </w:r>
+    </w:p>
+    <w:p>
+      <w:pPr>
+        <w:pStyle w:val="Prrafodelista"/>
+        <w:spacing w:line="480" w:lineRule="auto"/>
+        <w:ind w:left="2124"/>
+        <w:rPr>
+          <w:rFonts w:ascii="Times New Roman" w:hAnsi="Times New Roman" w:cs="Times New Roman"/>
+          <w:sz w:val="24"/>
+          <w:szCs w:val="24"/>
+        </w:rPr>
+      </w:pPr>
+      <w:r>
+        <w:rPr>
+          <w:rFonts w:ascii="Times New Roman" w:hAnsi="Times New Roman" w:cs="Times New Roman"/>
+          <w:sz w:val="24"/>
+          <w:szCs w:val="24"/>
+        </w:rPr>
+        <w:t>* id: Identificador de la categoría</w:t>
       </w:r>
       <w:r>
         <w:rPr>
@@ -2059,31 +1527,7 @@
           <w:sz w:val="24"/>
           <w:szCs w:val="24"/>
         </w:rPr>
-        <w:t xml:space="preserve">* </w:t>
-      </w:r>
-      <w:r>
-        <w:rPr>
-          <w:rFonts w:ascii="Times New Roman" w:hAnsi="Times New Roman" w:cs="Times New Roman"/>
-          <w:sz w:val="24"/>
-          <w:szCs w:val="24"/>
-        </w:rPr>
-        <w:t>nombre</w:t>
-      </w:r>
-      <w:r>
-        <w:rPr>
-          <w:rFonts w:ascii="Times New Roman" w:hAnsi="Times New Roman" w:cs="Times New Roman"/>
-          <w:sz w:val="24"/>
-          <w:szCs w:val="24"/>
-        </w:rPr>
-        <w:t xml:space="preserve">: </w:t>
-      </w:r>
-      <w:r>
-        <w:rPr>
-          <w:rFonts w:ascii="Times New Roman" w:hAnsi="Times New Roman" w:cs="Times New Roman"/>
-          <w:sz w:val="24"/>
-          <w:szCs w:val="24"/>
-        </w:rPr>
-        <w:t>Nombre de la categoría</w:t>
+        <w:t>* nombre: Nombre de la categoría</w:t>
       </w:r>
       <w:r>
         <w:rPr>
@@ -2113,27 +1557,7 @@
           <w:szCs w:val="24"/>
           <w:lang w:val="es-PE"/>
         </w:rPr>
-        <w:t xml:space="preserve">* </w:t>
-      </w:r>
-      <w:proofErr w:type="spellStart"/>
-      <w:r>
-        <w:rPr>
-          <w:rFonts w:ascii="Times New Roman" w:hAnsi="Times New Roman" w:cs="Times New Roman"/>
-          <w:sz w:val="24"/>
-          <w:szCs w:val="24"/>
-          <w:lang w:val="es-PE"/>
-        </w:rPr>
-        <w:t>nombre_en</w:t>
-      </w:r>
-      <w:proofErr w:type="spellEnd"/>
-      <w:r>
-        <w:rPr>
-          <w:rFonts w:ascii="Times New Roman" w:hAnsi="Times New Roman" w:cs="Times New Roman"/>
-          <w:sz w:val="24"/>
-          <w:szCs w:val="24"/>
-          <w:lang w:val="es-PE"/>
-        </w:rPr>
-        <w:t>: Nombre de la categoría en inglés</w:t>
+        <w:t>* nombre_en: Nombre de la categoría en inglés</w:t>
       </w:r>
       <w:r>
         <w:rPr>
@@ -2164,16 +1588,7 @@
           <w:szCs w:val="24"/>
           <w:lang w:val="es-PE"/>
         </w:rPr>
-        <w:t xml:space="preserve">* </w:t>
-      </w:r>
-      <w:r>
-        <w:rPr>
-          <w:rFonts w:ascii="Times New Roman" w:hAnsi="Times New Roman" w:cs="Times New Roman"/>
-          <w:sz w:val="24"/>
-          <w:szCs w:val="24"/>
-          <w:lang w:val="es-PE"/>
-        </w:rPr>
-        <w:t>estado: Estado en el que se encuentra la categoría</w:t>
+        <w:t>* estado: Estado en el que se encuentra la categoría</w:t>
       </w:r>
       <w:r>
         <w:rPr>
@@ -2204,34 +1619,7 @@
           <w:szCs w:val="24"/>
           <w:lang w:val="es-PE"/>
         </w:rPr>
-        <w:t xml:space="preserve">* </w:t>
-      </w:r>
-      <w:r>
-        <w:rPr>
-          <w:rFonts w:ascii="Times New Roman" w:hAnsi="Times New Roman" w:cs="Times New Roman"/>
-          <w:sz w:val="24"/>
-          <w:szCs w:val="24"/>
-          <w:lang w:val="es-PE"/>
-        </w:rPr>
-        <w:t>orden</w:t>
-      </w:r>
-      <w:r>
-        <w:rPr>
-          <w:rFonts w:ascii="Times New Roman" w:hAnsi="Times New Roman" w:cs="Times New Roman"/>
-          <w:sz w:val="24"/>
-          <w:szCs w:val="24"/>
-          <w:lang w:val="es-PE"/>
-        </w:rPr>
-        <w:t xml:space="preserve">: </w:t>
-      </w:r>
-      <w:r>
-        <w:rPr>
-          <w:rFonts w:ascii="Times New Roman" w:hAnsi="Times New Roman" w:cs="Times New Roman"/>
-          <w:sz w:val="24"/>
-          <w:szCs w:val="24"/>
-          <w:lang w:val="es-PE"/>
-        </w:rPr>
-        <w:t>Posición de la categoría</w:t>
+        <w:t>* orden: Posición de la categoría</w:t>
       </w:r>
       <w:r>
         <w:rPr>
@@ -2262,34 +1650,7 @@
           <w:szCs w:val="24"/>
           <w:lang w:val="es-PE"/>
         </w:rPr>
-        <w:t xml:space="preserve">* </w:t>
-      </w:r>
-      <w:r>
-        <w:rPr>
-          <w:rFonts w:ascii="Times New Roman" w:hAnsi="Times New Roman" w:cs="Times New Roman"/>
-          <w:sz w:val="24"/>
-          <w:szCs w:val="24"/>
-          <w:lang w:val="es-PE"/>
-        </w:rPr>
-        <w:t>slug</w:t>
-      </w:r>
-      <w:r>
-        <w:rPr>
-          <w:rFonts w:ascii="Times New Roman" w:hAnsi="Times New Roman" w:cs="Times New Roman"/>
-          <w:sz w:val="24"/>
-          <w:szCs w:val="24"/>
-          <w:lang w:val="es-PE"/>
-        </w:rPr>
-        <w:t xml:space="preserve">: </w:t>
-      </w:r>
-      <w:r>
-        <w:rPr>
-          <w:rFonts w:ascii="Times New Roman" w:hAnsi="Times New Roman" w:cs="Times New Roman"/>
-          <w:sz w:val="24"/>
-          <w:szCs w:val="24"/>
-          <w:lang w:val="es-PE"/>
-        </w:rPr>
-        <w:t>Nombre en clave de la categoría</w:t>
+        <w:t>* slug: Nombre en clave de la categoría</w:t>
       </w:r>
       <w:r>
         <w:rPr>
@@ -2320,82 +1681,27 @@
           <w:szCs w:val="24"/>
           <w:lang w:val="es-PE"/>
         </w:rPr>
-        <w:t xml:space="preserve">* </w:t>
-      </w:r>
-      <w:proofErr w:type="spellStart"/>
-      <w:r>
-        <w:rPr>
-          <w:rFonts w:ascii="Times New Roman" w:hAnsi="Times New Roman" w:cs="Times New Roman"/>
-          <w:sz w:val="24"/>
-          <w:szCs w:val="24"/>
-          <w:lang w:val="es-PE"/>
-        </w:rPr>
-        <w:t>created_at</w:t>
-      </w:r>
-      <w:proofErr w:type="spellEnd"/>
-      <w:r>
-        <w:rPr>
-          <w:rFonts w:ascii="Times New Roman" w:hAnsi="Times New Roman" w:cs="Times New Roman"/>
-          <w:sz w:val="24"/>
-          <w:szCs w:val="24"/>
-          <w:lang w:val="es-PE"/>
-        </w:rPr>
-        <w:t>: Fecha de creación de</w:t>
-      </w:r>
-      <w:r>
-        <w:rPr>
-          <w:rFonts w:ascii="Times New Roman" w:hAnsi="Times New Roman" w:cs="Times New Roman"/>
-          <w:sz w:val="24"/>
-          <w:szCs w:val="24"/>
-          <w:lang w:val="es-PE"/>
-        </w:rPr>
-        <w:t xml:space="preserve"> la categoría.</w:t>
-      </w:r>
-    </w:p>
-    <w:p>
-      <w:pPr>
-        <w:pStyle w:val="Prrafodelista"/>
-        <w:spacing w:line="480" w:lineRule="auto"/>
-        <w:ind w:left="2124"/>
-        <w:rPr>
-          <w:rFonts w:ascii="Times New Roman" w:hAnsi="Times New Roman" w:cs="Times New Roman"/>
-          <w:sz w:val="24"/>
-          <w:szCs w:val="24"/>
-        </w:rPr>
-      </w:pPr>
-      <w:r>
-        <w:rPr>
-          <w:rFonts w:ascii="Times New Roman" w:hAnsi="Times New Roman" w:cs="Times New Roman"/>
-          <w:sz w:val="24"/>
-          <w:szCs w:val="24"/>
-        </w:rPr>
-        <w:t xml:space="preserve">* </w:t>
-      </w:r>
-      <w:proofErr w:type="spellStart"/>
-      <w:r>
-        <w:rPr>
-          <w:rFonts w:ascii="Times New Roman" w:hAnsi="Times New Roman" w:cs="Times New Roman"/>
-          <w:sz w:val="24"/>
-          <w:szCs w:val="24"/>
-        </w:rPr>
-        <w:t>updated_at</w:t>
-      </w:r>
-      <w:proofErr w:type="spellEnd"/>
-      <w:r>
-        <w:rPr>
-          <w:rFonts w:ascii="Times New Roman" w:hAnsi="Times New Roman" w:cs="Times New Roman"/>
-          <w:sz w:val="24"/>
-          <w:szCs w:val="24"/>
-        </w:rPr>
-        <w:t xml:space="preserve">: Fecha en la que se modifica cualquier campo </w:t>
-      </w:r>
-      <w:r>
-        <w:rPr>
-          <w:rFonts w:ascii="Times New Roman" w:hAnsi="Times New Roman" w:cs="Times New Roman"/>
-          <w:sz w:val="24"/>
-          <w:szCs w:val="24"/>
-        </w:rPr>
-        <w:t>de la categoría.</w:t>
+        <w:t>* created_at: Fecha de creación de la categoría.</w:t>
+      </w:r>
+    </w:p>
+    <w:p>
+      <w:pPr>
+        <w:pStyle w:val="Prrafodelista"/>
+        <w:spacing w:line="480" w:lineRule="auto"/>
+        <w:ind w:left="2124"/>
+        <w:rPr>
+          <w:rFonts w:ascii="Times New Roman" w:hAnsi="Times New Roman" w:cs="Times New Roman"/>
+          <w:sz w:val="24"/>
+          <w:szCs w:val="24"/>
+        </w:rPr>
+      </w:pPr>
+      <w:r>
+        <w:rPr>
+          <w:rFonts w:ascii="Times New Roman" w:hAnsi="Times New Roman" w:cs="Times New Roman"/>
+          <w:sz w:val="24"/>
+          <w:szCs w:val="24"/>
+        </w:rPr>
+        <w:t>* updated_at: Fecha en la que se modifica cualquier campo de la categoría.</w:t>
       </w:r>
     </w:p>
     <w:p>
@@ -2435,25 +1741,7 @@
           <w:sz w:val="24"/>
           <w:szCs w:val="24"/>
         </w:rPr>
-        <w:t>Tiene una relación de “Pocos a Muchos” con la tabla “</w:t>
-      </w:r>
-      <w:proofErr w:type="spellStart"/>
-      <w:r>
-        <w:rPr>
-          <w:rFonts w:ascii="Times New Roman" w:hAnsi="Times New Roman" w:cs="Times New Roman"/>
-          <w:sz w:val="24"/>
-          <w:szCs w:val="24"/>
-        </w:rPr>
-        <w:t>Product</w:t>
-      </w:r>
-      <w:proofErr w:type="spellEnd"/>
-      <w:r>
-        <w:rPr>
-          <w:rFonts w:ascii="Times New Roman" w:hAnsi="Times New Roman" w:cs="Times New Roman"/>
-          <w:sz w:val="24"/>
-          <w:szCs w:val="24"/>
-        </w:rPr>
-        <w:t>”</w:t>
+        <w:t>Tiene una relación de “Pocos a Muchos” con la tabla “Product”</w:t>
       </w:r>
     </w:p>
     <w:p>
@@ -2486,18 +1774,435 @@
           <w:sz w:val="24"/>
           <w:szCs w:val="24"/>
         </w:rPr>
+        <w:t>Tabla: Product</w:t>
+      </w:r>
+    </w:p>
+    <w:p>
+      <w:pPr>
+        <w:pStyle w:val="Prrafodelista"/>
+        <w:spacing w:line="480" w:lineRule="auto"/>
+        <w:ind w:left="1416"/>
+        <w:rPr>
+          <w:rFonts w:ascii="Times New Roman" w:hAnsi="Times New Roman" w:cs="Times New Roman"/>
+          <w:sz w:val="24"/>
+          <w:szCs w:val="24"/>
+        </w:rPr>
+      </w:pPr>
+      <w:r>
+        <w:rPr>
+          <w:rFonts w:ascii="Times New Roman" w:hAnsi="Times New Roman" w:cs="Times New Roman"/>
+          <w:sz w:val="24"/>
+          <w:szCs w:val="24"/>
+        </w:rPr>
+        <w:t>Descripción: Tabla que registra los anuncios (denominadas “Productos”)</w:t>
+      </w:r>
+    </w:p>
+    <w:p>
+      <w:pPr>
+        <w:pStyle w:val="Prrafodelista"/>
+        <w:spacing w:line="480" w:lineRule="auto"/>
+        <w:ind w:left="2124"/>
+        <w:rPr>
+          <w:rFonts w:ascii="Times New Roman" w:hAnsi="Times New Roman" w:cs="Times New Roman"/>
+          <w:sz w:val="24"/>
+          <w:szCs w:val="24"/>
+        </w:rPr>
+      </w:pPr>
+      <w:r>
+        <w:rPr>
+          <w:rFonts w:ascii="Times New Roman" w:hAnsi="Times New Roman" w:cs="Times New Roman"/>
+          <w:sz w:val="24"/>
+          <w:szCs w:val="24"/>
+        </w:rPr>
+        <w:t>* id: Identificador del producto.</w:t>
+      </w:r>
+    </w:p>
+    <w:p>
+      <w:pPr>
+        <w:pStyle w:val="Prrafodelista"/>
+        <w:spacing w:line="480" w:lineRule="auto"/>
+        <w:ind w:left="2124"/>
+        <w:rPr>
+          <w:rFonts w:ascii="Times New Roman" w:hAnsi="Times New Roman" w:cs="Times New Roman"/>
+          <w:sz w:val="24"/>
+          <w:szCs w:val="24"/>
+        </w:rPr>
+      </w:pPr>
+      <w:r>
+        <w:rPr>
+          <w:rFonts w:ascii="Times New Roman" w:hAnsi="Times New Roman" w:cs="Times New Roman"/>
+          <w:sz w:val="24"/>
+          <w:szCs w:val="24"/>
+        </w:rPr>
+        <w:t>* nombre: Nombre del producto.</w:t>
+      </w:r>
+    </w:p>
+    <w:p>
+      <w:pPr>
+        <w:pStyle w:val="Prrafodelista"/>
+        <w:spacing w:line="480" w:lineRule="auto"/>
+        <w:ind w:left="2124"/>
+        <w:rPr>
+          <w:rFonts w:ascii="Times New Roman" w:hAnsi="Times New Roman" w:cs="Times New Roman"/>
+          <w:sz w:val="24"/>
+          <w:szCs w:val="24"/>
+          <w:lang w:val="es-PE"/>
+        </w:rPr>
+      </w:pPr>
+      <w:r>
+        <w:rPr>
+          <w:rFonts w:ascii="Times New Roman" w:hAnsi="Times New Roman" w:cs="Times New Roman"/>
+          <w:sz w:val="24"/>
+          <w:szCs w:val="24"/>
+          <w:lang w:val="es-PE"/>
+        </w:rPr>
+        <w:t>* nombre_en: Nombre del producto en inglés.</w:t>
+      </w:r>
+    </w:p>
+    <w:p>
+      <w:pPr>
+        <w:pStyle w:val="Prrafodelista"/>
+        <w:spacing w:line="480" w:lineRule="auto"/>
+        <w:ind w:left="2124"/>
+        <w:rPr>
+          <w:rFonts w:ascii="Times New Roman" w:hAnsi="Times New Roman" w:cs="Times New Roman"/>
+          <w:sz w:val="24"/>
+          <w:szCs w:val="24"/>
+        </w:rPr>
+      </w:pPr>
+      <w:r>
+        <w:rPr>
+          <w:rFonts w:ascii="Times New Roman" w:hAnsi="Times New Roman" w:cs="Times New Roman"/>
+          <w:sz w:val="24"/>
+          <w:szCs w:val="24"/>
+        </w:rPr>
+        <w:t>* descripción: Descripción del producto.</w:t>
+      </w:r>
+    </w:p>
+    <w:p>
+      <w:pPr>
+        <w:pStyle w:val="Prrafodelista"/>
+        <w:spacing w:line="480" w:lineRule="auto"/>
+        <w:ind w:left="2124"/>
+        <w:rPr>
+          <w:rFonts w:ascii="Times New Roman" w:hAnsi="Times New Roman" w:cs="Times New Roman"/>
+          <w:sz w:val="24"/>
+          <w:szCs w:val="24"/>
+          <w:lang w:val="es-PE"/>
+        </w:rPr>
+      </w:pPr>
+      <w:r>
+        <w:rPr>
+          <w:rFonts w:ascii="Times New Roman" w:hAnsi="Times New Roman" w:cs="Times New Roman"/>
+          <w:sz w:val="24"/>
+          <w:szCs w:val="24"/>
+        </w:rPr>
+        <w:t>* descripción</w:t>
+      </w:r>
+      <w:r>
+        <w:rPr>
+          <w:rFonts w:ascii="Times New Roman" w:hAnsi="Times New Roman" w:cs="Times New Roman"/>
+          <w:sz w:val="24"/>
+          <w:szCs w:val="24"/>
+          <w:lang w:val="es-PE"/>
+        </w:rPr>
+        <w:t xml:space="preserve"> _en: </w:t>
+      </w:r>
+      <w:r>
+        <w:rPr>
+          <w:rFonts w:ascii="Times New Roman" w:hAnsi="Times New Roman" w:cs="Times New Roman"/>
+          <w:sz w:val="24"/>
+          <w:szCs w:val="24"/>
+        </w:rPr>
+        <w:t>Descripción</w:t>
+      </w:r>
+      <w:r>
+        <w:rPr>
+          <w:rFonts w:ascii="Times New Roman" w:hAnsi="Times New Roman" w:cs="Times New Roman"/>
+          <w:sz w:val="24"/>
+          <w:szCs w:val="24"/>
+          <w:lang w:val="es-PE"/>
+        </w:rPr>
+        <w:t xml:space="preserve"> del producto en inglés.</w:t>
+      </w:r>
+    </w:p>
+    <w:p>
+      <w:pPr>
+        <w:pStyle w:val="Prrafodelista"/>
+        <w:spacing w:line="480" w:lineRule="auto"/>
+        <w:ind w:left="2124"/>
+        <w:rPr>
+          <w:rFonts w:ascii="Times New Roman" w:hAnsi="Times New Roman" w:cs="Times New Roman"/>
+          <w:sz w:val="24"/>
+          <w:szCs w:val="24"/>
+          <w:lang w:val="es-PE"/>
+        </w:rPr>
+      </w:pPr>
+      <w:r>
+        <w:rPr>
+          <w:rFonts w:ascii="Times New Roman" w:hAnsi="Times New Roman" w:cs="Times New Roman"/>
+          <w:sz w:val="24"/>
+          <w:szCs w:val="24"/>
+          <w:lang w:val="es-PE"/>
+        </w:rPr>
+        <w:t>* estado: Estado en el que se encuentra el producto.</w:t>
+      </w:r>
+    </w:p>
+    <w:p>
+      <w:pPr>
+        <w:pStyle w:val="Prrafodelista"/>
+        <w:spacing w:line="480" w:lineRule="auto"/>
+        <w:ind w:left="2124"/>
+        <w:rPr>
+          <w:rFonts w:ascii="Times New Roman" w:hAnsi="Times New Roman" w:cs="Times New Roman"/>
+          <w:sz w:val="24"/>
+          <w:szCs w:val="24"/>
+          <w:lang w:val="es-PE"/>
+        </w:rPr>
+      </w:pPr>
+      <w:r>
+        <w:rPr>
+          <w:rFonts w:ascii="Times New Roman" w:hAnsi="Times New Roman" w:cs="Times New Roman"/>
+          <w:sz w:val="24"/>
+          <w:szCs w:val="24"/>
+          <w:lang w:val="es-PE"/>
+        </w:rPr>
+        <w:t>* categoría: Categoría a la que pertenece.</w:t>
+      </w:r>
+    </w:p>
+    <w:p>
+      <w:pPr>
+        <w:pStyle w:val="Prrafodelista"/>
+        <w:spacing w:line="480" w:lineRule="auto"/>
+        <w:ind w:left="2124"/>
+        <w:rPr>
+          <w:rFonts w:ascii="Times New Roman" w:hAnsi="Times New Roman" w:cs="Times New Roman"/>
+          <w:sz w:val="24"/>
+          <w:szCs w:val="24"/>
+          <w:lang w:val="es-PE"/>
+        </w:rPr>
+      </w:pPr>
+      <w:r>
+        <w:rPr>
+          <w:rFonts w:ascii="Times New Roman" w:hAnsi="Times New Roman" w:cs="Times New Roman"/>
+          <w:sz w:val="24"/>
+          <w:szCs w:val="24"/>
+          <w:lang w:val="es-PE"/>
+        </w:rPr>
+        <w:t>* imagen: Imagen principal del producto.</w:t>
+      </w:r>
+    </w:p>
+    <w:p>
+      <w:pPr>
+        <w:pStyle w:val="Prrafodelista"/>
+        <w:spacing w:line="480" w:lineRule="auto"/>
+        <w:ind w:left="2124"/>
+        <w:rPr>
+          <w:rFonts w:ascii="Times New Roman" w:hAnsi="Times New Roman" w:cs="Times New Roman"/>
+          <w:sz w:val="24"/>
+          <w:szCs w:val="24"/>
+          <w:lang w:val="es-PE"/>
+        </w:rPr>
+      </w:pPr>
+      <w:r>
+        <w:rPr>
+          <w:rFonts w:ascii="Times New Roman" w:hAnsi="Times New Roman" w:cs="Times New Roman"/>
+          <w:sz w:val="24"/>
+          <w:szCs w:val="24"/>
+          <w:lang w:val="es-PE"/>
+        </w:rPr>
+        <w:lastRenderedPageBreak/>
+        <w:t>* imagen1: Segunda imagen del producto.</w:t>
+      </w:r>
+    </w:p>
+    <w:p>
+      <w:pPr>
+        <w:pStyle w:val="Prrafodelista"/>
+        <w:spacing w:line="480" w:lineRule="auto"/>
+        <w:ind w:left="2124"/>
+        <w:rPr>
+          <w:rFonts w:ascii="Times New Roman" w:hAnsi="Times New Roman" w:cs="Times New Roman"/>
+          <w:sz w:val="24"/>
+          <w:szCs w:val="24"/>
+          <w:lang w:val="es-PE"/>
+        </w:rPr>
+      </w:pPr>
+      <w:r>
+        <w:rPr>
+          <w:rFonts w:ascii="Times New Roman" w:hAnsi="Times New Roman" w:cs="Times New Roman"/>
+          <w:sz w:val="24"/>
+          <w:szCs w:val="24"/>
+          <w:lang w:val="es-PE"/>
+        </w:rPr>
+        <w:t>* imagen2: Tercera imagen del producto.</w:t>
+      </w:r>
+    </w:p>
+    <w:p>
+      <w:pPr>
+        <w:pStyle w:val="Prrafodelista"/>
+        <w:spacing w:line="480" w:lineRule="auto"/>
+        <w:ind w:left="2124"/>
+        <w:rPr>
+          <w:rFonts w:ascii="Times New Roman" w:hAnsi="Times New Roman" w:cs="Times New Roman"/>
+          <w:sz w:val="24"/>
+          <w:szCs w:val="24"/>
+          <w:lang w:val="es-PE"/>
+        </w:rPr>
+      </w:pPr>
+      <w:r>
+        <w:rPr>
+          <w:rFonts w:ascii="Times New Roman" w:hAnsi="Times New Roman" w:cs="Times New Roman"/>
+          <w:sz w:val="24"/>
+          <w:szCs w:val="24"/>
+          <w:lang w:val="es-PE"/>
+        </w:rPr>
+        <w:t>* imagen3: Cuarta imagen del producto.</w:t>
+      </w:r>
+    </w:p>
+    <w:p>
+      <w:pPr>
+        <w:pStyle w:val="Prrafodelista"/>
+        <w:spacing w:line="480" w:lineRule="auto"/>
+        <w:ind w:left="2124"/>
+        <w:rPr>
+          <w:rFonts w:ascii="Times New Roman" w:hAnsi="Times New Roman" w:cs="Times New Roman"/>
+          <w:sz w:val="24"/>
+          <w:szCs w:val="24"/>
+          <w:lang w:val="es-PE"/>
+        </w:rPr>
+      </w:pPr>
+      <w:r>
+        <w:rPr>
+          <w:rFonts w:ascii="Times New Roman" w:hAnsi="Times New Roman" w:cs="Times New Roman"/>
+          <w:sz w:val="24"/>
+          <w:szCs w:val="24"/>
+          <w:lang w:val="es-PE"/>
+        </w:rPr>
+        <w:t>* imagen4: Quinta imagen del producto.</w:t>
+      </w:r>
+    </w:p>
+    <w:p>
+      <w:pPr>
+        <w:pStyle w:val="Prrafodelista"/>
+        <w:spacing w:line="480" w:lineRule="auto"/>
+        <w:ind w:left="2124"/>
+        <w:rPr>
+          <w:rFonts w:ascii="Times New Roman" w:hAnsi="Times New Roman" w:cs="Times New Roman"/>
+          <w:sz w:val="24"/>
+          <w:szCs w:val="24"/>
+          <w:lang w:val="es-PE"/>
+        </w:rPr>
+      </w:pPr>
+      <w:r>
+        <w:rPr>
+          <w:rFonts w:ascii="Times New Roman" w:hAnsi="Times New Roman" w:cs="Times New Roman"/>
+          <w:sz w:val="24"/>
+          <w:szCs w:val="24"/>
+          <w:lang w:val="es-PE"/>
+        </w:rPr>
+        <w:t>* created_at: Fecha de creación de la categoría.</w:t>
+      </w:r>
+    </w:p>
+    <w:p>
+      <w:pPr>
+        <w:pStyle w:val="Prrafodelista"/>
+        <w:spacing w:line="480" w:lineRule="auto"/>
+        <w:ind w:left="2124"/>
+        <w:rPr>
+          <w:rFonts w:ascii="Times New Roman" w:hAnsi="Times New Roman" w:cs="Times New Roman"/>
+          <w:sz w:val="24"/>
+          <w:szCs w:val="24"/>
+        </w:rPr>
+      </w:pPr>
+      <w:r>
+        <w:rPr>
+          <w:rFonts w:ascii="Times New Roman" w:hAnsi="Times New Roman" w:cs="Times New Roman"/>
+          <w:sz w:val="24"/>
+          <w:szCs w:val="24"/>
+        </w:rPr>
+        <w:t>* updated_at: Fecha en la que se modifica cualquier campo de la categoría.</w:t>
+      </w:r>
+    </w:p>
+    <w:p>
+      <w:pPr>
+        <w:pStyle w:val="Prrafodelista"/>
+        <w:spacing w:line="480" w:lineRule="auto"/>
+        <w:ind w:left="1416"/>
+        <w:rPr>
+          <w:rFonts w:ascii="Times New Roman" w:hAnsi="Times New Roman" w:cs="Times New Roman"/>
+          <w:sz w:val="24"/>
+          <w:szCs w:val="24"/>
+        </w:rPr>
+      </w:pPr>
+      <w:r>
+        <w:rPr>
+          <w:rFonts w:ascii="Times New Roman" w:hAnsi="Times New Roman" w:cs="Times New Roman"/>
+          <w:sz w:val="24"/>
+          <w:szCs w:val="24"/>
+        </w:rPr>
+        <w:t>Relaciones:</w:t>
+      </w:r>
+    </w:p>
+    <w:p>
+      <w:pPr>
+        <w:pStyle w:val="Prrafodelista"/>
+        <w:spacing w:line="480" w:lineRule="auto"/>
+        <w:ind w:left="1416"/>
+        <w:rPr>
+          <w:rFonts w:ascii="Times New Roman" w:hAnsi="Times New Roman" w:cs="Times New Roman"/>
+          <w:sz w:val="24"/>
+          <w:szCs w:val="24"/>
+        </w:rPr>
+      </w:pPr>
+      <w:r>
+        <w:rPr>
+          <w:rFonts w:ascii="Times New Roman" w:hAnsi="Times New Roman" w:cs="Times New Roman"/>
+          <w:sz w:val="24"/>
+          <w:szCs w:val="24"/>
+        </w:rPr>
+        <w:t>Tiene una relación “Muchos a Pocos” con la tabla “Category”</w:t>
+      </w:r>
+    </w:p>
+    <w:p>
+      <w:pPr>
+        <w:spacing w:line="480" w:lineRule="auto"/>
+        <w:rPr>
+          <w:rFonts w:ascii="Times New Roman" w:hAnsi="Times New Roman" w:cs="Times New Roman"/>
+          <w:sz w:val="24"/>
+          <w:szCs w:val="24"/>
+        </w:rPr>
+      </w:pPr>
+    </w:p>
+    <w:p>
+      <w:pPr>
+        <w:pStyle w:val="Prrafodelista"/>
+        <w:numPr>
+          <w:ilvl w:val="0"/>
+          <w:numId w:val="2"/>
+        </w:numPr>
+        <w:spacing w:line="480" w:lineRule="auto"/>
+        <w:rPr>
+          <w:rFonts w:ascii="Times New Roman" w:hAnsi="Times New Roman" w:cs="Times New Roman"/>
+          <w:sz w:val="24"/>
+          <w:szCs w:val="24"/>
+        </w:rPr>
+      </w:pPr>
+      <w:r>
+        <w:rPr>
+          <w:rFonts w:ascii="Times New Roman" w:hAnsi="Times New Roman" w:cs="Times New Roman"/>
+          <w:sz w:val="24"/>
+          <w:szCs w:val="24"/>
+        </w:rPr>
         <w:t xml:space="preserve">Tabla: </w:t>
       </w:r>
-      <w:proofErr w:type="spellStart"/>
-      <w:r>
-        <w:rPr>
-          <w:rFonts w:ascii="Times New Roman" w:hAnsi="Times New Roman" w:cs="Times New Roman"/>
-          <w:sz w:val="24"/>
-          <w:szCs w:val="24"/>
-        </w:rPr>
-        <w:t>Product</w:t>
-      </w:r>
-      <w:proofErr w:type="spellEnd"/>
+      <w:r>
+        <w:rPr>
+          <w:rFonts w:ascii="Times New Roman" w:hAnsi="Times New Roman" w:cs="Times New Roman"/>
+          <w:sz w:val="24"/>
+          <w:szCs w:val="24"/>
+        </w:rPr>
+        <w:t>migrations</w:t>
+      </w:r>
     </w:p>
     <w:p>
       <w:pPr>
@@ -2516,140 +2221,91 @@
           <w:sz w:val="24"/>
           <w:szCs w:val="24"/>
         </w:rPr>
-        <w:t>Descripción: Tabla que registra l</w:t>
-      </w:r>
-      <w:r>
-        <w:rPr>
-          <w:rFonts w:ascii="Times New Roman" w:hAnsi="Times New Roman" w:cs="Times New Roman"/>
-          <w:sz w:val="24"/>
-          <w:szCs w:val="24"/>
-        </w:rPr>
-        <w:t>os anuncios (denominadas “Productos”)</w:t>
-      </w:r>
-    </w:p>
-    <w:p>
-      <w:pPr>
-        <w:pStyle w:val="Prrafodelista"/>
-        <w:spacing w:line="480" w:lineRule="auto"/>
-        <w:ind w:left="2124"/>
-        <w:rPr>
-          <w:rFonts w:ascii="Times New Roman" w:hAnsi="Times New Roman" w:cs="Times New Roman"/>
-          <w:sz w:val="24"/>
-          <w:szCs w:val="24"/>
-        </w:rPr>
-      </w:pPr>
-      <w:r>
-        <w:rPr>
-          <w:rFonts w:ascii="Times New Roman" w:hAnsi="Times New Roman" w:cs="Times New Roman"/>
-          <w:sz w:val="24"/>
-          <w:szCs w:val="24"/>
-        </w:rPr>
-        <w:t>* id: Identificador de</w:t>
-      </w:r>
-      <w:r>
-        <w:rPr>
-          <w:rFonts w:ascii="Times New Roman" w:hAnsi="Times New Roman" w:cs="Times New Roman"/>
-          <w:sz w:val="24"/>
-          <w:szCs w:val="24"/>
-        </w:rPr>
-        <w:t>l producto.</w:t>
-      </w:r>
-    </w:p>
-    <w:p>
-      <w:pPr>
-        <w:pStyle w:val="Prrafodelista"/>
-        <w:spacing w:line="480" w:lineRule="auto"/>
-        <w:ind w:left="2124"/>
-        <w:rPr>
-          <w:rFonts w:ascii="Times New Roman" w:hAnsi="Times New Roman" w:cs="Times New Roman"/>
-          <w:sz w:val="24"/>
-          <w:szCs w:val="24"/>
-        </w:rPr>
-      </w:pPr>
-      <w:r>
-        <w:rPr>
-          <w:rFonts w:ascii="Times New Roman" w:hAnsi="Times New Roman" w:cs="Times New Roman"/>
-          <w:sz w:val="24"/>
-          <w:szCs w:val="24"/>
-        </w:rPr>
-        <w:t>* nombre: Nombre de</w:t>
-      </w:r>
-      <w:r>
-        <w:rPr>
-          <w:rFonts w:ascii="Times New Roman" w:hAnsi="Times New Roman" w:cs="Times New Roman"/>
-          <w:sz w:val="24"/>
-          <w:szCs w:val="24"/>
-        </w:rPr>
-        <w:t>l producto.</w:t>
-      </w:r>
-    </w:p>
-    <w:p>
-      <w:pPr>
-        <w:pStyle w:val="Prrafodelista"/>
-        <w:spacing w:line="480" w:lineRule="auto"/>
-        <w:ind w:left="2124"/>
-        <w:rPr>
-          <w:rFonts w:ascii="Times New Roman" w:hAnsi="Times New Roman" w:cs="Times New Roman"/>
-          <w:sz w:val="24"/>
-          <w:szCs w:val="24"/>
-          <w:lang w:val="es-PE"/>
-        </w:rPr>
-      </w:pPr>
-      <w:r>
-        <w:rPr>
-          <w:rFonts w:ascii="Times New Roman" w:hAnsi="Times New Roman" w:cs="Times New Roman"/>
-          <w:sz w:val="24"/>
-          <w:szCs w:val="24"/>
-          <w:lang w:val="es-PE"/>
+        <w:t xml:space="preserve">Descripción: Tabla que </w:t>
+      </w:r>
+      <w:r>
+        <w:rPr>
+          <w:rFonts w:ascii="Times New Roman" w:hAnsi="Times New Roman" w:cs="Times New Roman"/>
+          <w:sz w:val="24"/>
+          <w:szCs w:val="24"/>
+        </w:rPr>
+        <w:t>almacena las migraciones hechas</w:t>
+      </w:r>
+    </w:p>
+    <w:p>
+      <w:pPr>
+        <w:pStyle w:val="Prrafodelista"/>
+        <w:spacing w:line="480" w:lineRule="auto"/>
+        <w:ind w:left="1416"/>
+        <w:rPr>
+          <w:rFonts w:ascii="Times New Roman" w:hAnsi="Times New Roman" w:cs="Times New Roman"/>
+          <w:sz w:val="24"/>
+          <w:szCs w:val="24"/>
+        </w:rPr>
+      </w:pPr>
+      <w:r>
+        <w:rPr>
+          <w:rFonts w:ascii="Times New Roman" w:hAnsi="Times New Roman" w:cs="Times New Roman"/>
+          <w:sz w:val="24"/>
+          <w:szCs w:val="24"/>
+        </w:rPr>
+        <w:t>Columnas:</w:t>
+      </w:r>
+    </w:p>
+    <w:p>
+      <w:pPr>
+        <w:pStyle w:val="Prrafodelista"/>
+        <w:spacing w:line="480" w:lineRule="auto"/>
+        <w:ind w:left="2124"/>
+        <w:rPr>
+          <w:rFonts w:ascii="Times New Roman" w:hAnsi="Times New Roman" w:cs="Times New Roman"/>
+          <w:sz w:val="24"/>
+          <w:szCs w:val="24"/>
+        </w:rPr>
+      </w:pPr>
+      <w:r>
+        <w:rPr>
+          <w:rFonts w:ascii="Times New Roman" w:hAnsi="Times New Roman" w:cs="Times New Roman"/>
+          <w:sz w:val="24"/>
+          <w:szCs w:val="24"/>
+        </w:rPr>
+        <w:t xml:space="preserve">* id: </w:t>
+      </w:r>
+      <w:r>
+        <w:rPr>
+          <w:rFonts w:ascii="Times New Roman" w:hAnsi="Times New Roman" w:cs="Times New Roman"/>
+          <w:sz w:val="24"/>
+          <w:szCs w:val="24"/>
+        </w:rPr>
+        <w:t>Identificador único de la tabla.</w:t>
+      </w:r>
+    </w:p>
+    <w:p>
+      <w:pPr>
+        <w:pStyle w:val="Prrafodelista"/>
+        <w:spacing w:line="480" w:lineRule="auto"/>
+        <w:ind w:left="2124"/>
+        <w:rPr>
+          <w:rFonts w:ascii="Times New Roman" w:hAnsi="Times New Roman" w:cs="Times New Roman"/>
+          <w:sz w:val="24"/>
+          <w:szCs w:val="24"/>
+        </w:rPr>
+      </w:pPr>
+      <w:r>
+        <w:rPr>
+          <w:rFonts w:ascii="Times New Roman" w:hAnsi="Times New Roman" w:cs="Times New Roman"/>
+          <w:sz w:val="24"/>
+          <w:szCs w:val="24"/>
         </w:rPr>
         <w:t xml:space="preserve">* </w:t>
       </w:r>
-      <w:proofErr w:type="spellStart"/>
-      <w:r>
-        <w:rPr>
-          <w:rFonts w:ascii="Times New Roman" w:hAnsi="Times New Roman" w:cs="Times New Roman"/>
-          <w:sz w:val="24"/>
-          <w:szCs w:val="24"/>
-          <w:lang w:val="es-PE"/>
-        </w:rPr>
-        <w:t>nombre_en</w:t>
-      </w:r>
-      <w:proofErr w:type="spellEnd"/>
-      <w:r>
-        <w:rPr>
-          <w:rFonts w:ascii="Times New Roman" w:hAnsi="Times New Roman" w:cs="Times New Roman"/>
-          <w:sz w:val="24"/>
-          <w:szCs w:val="24"/>
-          <w:lang w:val="es-PE"/>
-        </w:rPr>
-        <w:t>: Nombre de</w:t>
-      </w:r>
-      <w:r>
-        <w:rPr>
-          <w:rFonts w:ascii="Times New Roman" w:hAnsi="Times New Roman" w:cs="Times New Roman"/>
-          <w:sz w:val="24"/>
-          <w:szCs w:val="24"/>
-          <w:lang w:val="es-PE"/>
-        </w:rPr>
-        <w:t xml:space="preserve">l producto </w:t>
-      </w:r>
-      <w:r>
-        <w:rPr>
-          <w:rFonts w:ascii="Times New Roman" w:hAnsi="Times New Roman" w:cs="Times New Roman"/>
-          <w:sz w:val="24"/>
-          <w:szCs w:val="24"/>
-          <w:lang w:val="es-PE"/>
-        </w:rPr>
-        <w:t>en inglés</w:t>
-      </w:r>
-      <w:r>
-        <w:rPr>
-          <w:rFonts w:ascii="Times New Roman" w:hAnsi="Times New Roman" w:cs="Times New Roman"/>
-          <w:sz w:val="24"/>
-          <w:szCs w:val="24"/>
-          <w:lang w:val="es-PE"/>
-        </w:rPr>
-        <w:t>.</w:t>
+      <w:r>
+        <w:rPr>
+          <w:rFonts w:ascii="Times New Roman" w:hAnsi="Times New Roman" w:cs="Times New Roman"/>
+          <w:sz w:val="24"/>
+          <w:szCs w:val="24"/>
+        </w:rPr>
+        <w:t>migration: Nombre de la tabla.</w:t>
       </w:r>
     </w:p>
     <w:p>
@@ -2677,482 +2333,7 @@
           <w:sz w:val="24"/>
           <w:szCs w:val="24"/>
         </w:rPr>
-        <w:t>descripción</w:t>
-      </w:r>
-      <w:r>
-        <w:rPr>
-          <w:rFonts w:ascii="Times New Roman" w:hAnsi="Times New Roman" w:cs="Times New Roman"/>
-          <w:sz w:val="24"/>
-          <w:szCs w:val="24"/>
-        </w:rPr>
-        <w:t xml:space="preserve">: </w:t>
-      </w:r>
-      <w:r>
-        <w:rPr>
-          <w:rFonts w:ascii="Times New Roman" w:hAnsi="Times New Roman" w:cs="Times New Roman"/>
-          <w:sz w:val="24"/>
-          <w:szCs w:val="24"/>
-        </w:rPr>
-        <w:t>Descripción</w:t>
-      </w:r>
-      <w:r>
-        <w:rPr>
-          <w:rFonts w:ascii="Times New Roman" w:hAnsi="Times New Roman" w:cs="Times New Roman"/>
-          <w:sz w:val="24"/>
-          <w:szCs w:val="24"/>
-        </w:rPr>
-        <w:t xml:space="preserve"> del producto</w:t>
-      </w:r>
-      <w:r>
-        <w:rPr>
-          <w:rFonts w:ascii="Times New Roman" w:hAnsi="Times New Roman" w:cs="Times New Roman"/>
-          <w:sz w:val="24"/>
-          <w:szCs w:val="24"/>
-        </w:rPr>
-        <w:t>.</w:t>
-      </w:r>
-    </w:p>
-    <w:p>
-      <w:pPr>
-        <w:pStyle w:val="Prrafodelista"/>
-        <w:spacing w:line="480" w:lineRule="auto"/>
-        <w:ind w:left="2124"/>
-        <w:rPr>
-          <w:rFonts w:ascii="Times New Roman" w:hAnsi="Times New Roman" w:cs="Times New Roman"/>
-          <w:sz w:val="24"/>
-          <w:szCs w:val="24"/>
-          <w:lang w:val="es-PE"/>
-        </w:rPr>
-      </w:pPr>
-      <w:r>
-        <w:rPr>
-          <w:rFonts w:ascii="Times New Roman" w:hAnsi="Times New Roman" w:cs="Times New Roman"/>
-          <w:sz w:val="24"/>
-          <w:szCs w:val="24"/>
-        </w:rPr>
-        <w:t xml:space="preserve">* </w:t>
-      </w:r>
-      <w:r>
-        <w:rPr>
-          <w:rFonts w:ascii="Times New Roman" w:hAnsi="Times New Roman" w:cs="Times New Roman"/>
-          <w:sz w:val="24"/>
-          <w:szCs w:val="24"/>
-        </w:rPr>
-        <w:t>descripción</w:t>
-      </w:r>
-      <w:r>
-        <w:rPr>
-          <w:rFonts w:ascii="Times New Roman" w:hAnsi="Times New Roman" w:cs="Times New Roman"/>
-          <w:sz w:val="24"/>
-          <w:szCs w:val="24"/>
-          <w:lang w:val="es-PE"/>
-        </w:rPr>
-        <w:t xml:space="preserve"> </w:t>
-      </w:r>
-      <w:r>
-        <w:rPr>
-          <w:rFonts w:ascii="Times New Roman" w:hAnsi="Times New Roman" w:cs="Times New Roman"/>
-          <w:sz w:val="24"/>
-          <w:szCs w:val="24"/>
-          <w:lang w:val="es-PE"/>
-        </w:rPr>
-        <w:t xml:space="preserve">_en: </w:t>
-      </w:r>
-      <w:r>
-        <w:rPr>
-          <w:rFonts w:ascii="Times New Roman" w:hAnsi="Times New Roman" w:cs="Times New Roman"/>
-          <w:sz w:val="24"/>
-          <w:szCs w:val="24"/>
-        </w:rPr>
-        <w:t>Descripción</w:t>
-      </w:r>
-      <w:r>
-        <w:rPr>
-          <w:rFonts w:ascii="Times New Roman" w:hAnsi="Times New Roman" w:cs="Times New Roman"/>
-          <w:sz w:val="24"/>
-          <w:szCs w:val="24"/>
-          <w:lang w:val="es-PE"/>
-        </w:rPr>
-        <w:t xml:space="preserve"> del producto en inglés</w:t>
-      </w:r>
-      <w:r>
-        <w:rPr>
-          <w:rFonts w:ascii="Times New Roman" w:hAnsi="Times New Roman" w:cs="Times New Roman"/>
-          <w:sz w:val="24"/>
-          <w:szCs w:val="24"/>
-          <w:lang w:val="es-PE"/>
-        </w:rPr>
-        <w:t>.</w:t>
-      </w:r>
-    </w:p>
-    <w:p>
-      <w:pPr>
-        <w:pStyle w:val="Prrafodelista"/>
-        <w:spacing w:line="480" w:lineRule="auto"/>
-        <w:ind w:left="2124"/>
-        <w:rPr>
-          <w:rFonts w:ascii="Times New Roman" w:hAnsi="Times New Roman" w:cs="Times New Roman"/>
-          <w:sz w:val="24"/>
-          <w:szCs w:val="24"/>
-          <w:lang w:val="es-PE"/>
-        </w:rPr>
-      </w:pPr>
-      <w:r>
-        <w:rPr>
-          <w:rFonts w:ascii="Times New Roman" w:hAnsi="Times New Roman" w:cs="Times New Roman"/>
-          <w:sz w:val="24"/>
-          <w:szCs w:val="24"/>
-          <w:lang w:val="es-PE"/>
-        </w:rPr>
-        <w:t xml:space="preserve">* estado: Estado en el que se encuentra </w:t>
-      </w:r>
-      <w:r>
-        <w:rPr>
-          <w:rFonts w:ascii="Times New Roman" w:hAnsi="Times New Roman" w:cs="Times New Roman"/>
-          <w:sz w:val="24"/>
-          <w:szCs w:val="24"/>
-          <w:lang w:val="es-PE"/>
-        </w:rPr>
-        <w:t>el producto.</w:t>
-      </w:r>
-    </w:p>
-    <w:p>
-      <w:pPr>
-        <w:pStyle w:val="Prrafodelista"/>
-        <w:spacing w:line="480" w:lineRule="auto"/>
-        <w:ind w:left="2124"/>
-        <w:rPr>
-          <w:rFonts w:ascii="Times New Roman" w:hAnsi="Times New Roman" w:cs="Times New Roman"/>
-          <w:sz w:val="24"/>
-          <w:szCs w:val="24"/>
-          <w:lang w:val="es-PE"/>
-        </w:rPr>
-      </w:pPr>
-      <w:r>
-        <w:rPr>
-          <w:rFonts w:ascii="Times New Roman" w:hAnsi="Times New Roman" w:cs="Times New Roman"/>
-          <w:sz w:val="24"/>
-          <w:szCs w:val="24"/>
-          <w:lang w:val="es-PE"/>
-        </w:rPr>
-        <w:t xml:space="preserve">* </w:t>
-      </w:r>
-      <w:r>
-        <w:rPr>
-          <w:rFonts w:ascii="Times New Roman" w:hAnsi="Times New Roman" w:cs="Times New Roman"/>
-          <w:sz w:val="24"/>
-          <w:szCs w:val="24"/>
-          <w:lang w:val="es-PE"/>
-        </w:rPr>
-        <w:t>categoría: Categoría a la que pertenece.</w:t>
-      </w:r>
-    </w:p>
-    <w:p>
-      <w:pPr>
-        <w:pStyle w:val="Prrafodelista"/>
-        <w:spacing w:line="480" w:lineRule="auto"/>
-        <w:ind w:left="2124"/>
-        <w:rPr>
-          <w:rFonts w:ascii="Times New Roman" w:hAnsi="Times New Roman" w:cs="Times New Roman"/>
-          <w:sz w:val="24"/>
-          <w:szCs w:val="24"/>
-          <w:lang w:val="es-PE"/>
-        </w:rPr>
-      </w:pPr>
-      <w:r>
-        <w:rPr>
-          <w:rFonts w:ascii="Times New Roman" w:hAnsi="Times New Roman" w:cs="Times New Roman"/>
-          <w:sz w:val="24"/>
-          <w:szCs w:val="24"/>
-          <w:lang w:val="es-PE"/>
-        </w:rPr>
-        <w:t>* imagen: Imagen principal del producto.</w:t>
-      </w:r>
-    </w:p>
-    <w:p>
-      <w:pPr>
-        <w:pStyle w:val="Prrafodelista"/>
-        <w:spacing w:line="480" w:lineRule="auto"/>
-        <w:ind w:left="2124"/>
-        <w:rPr>
-          <w:rFonts w:ascii="Times New Roman" w:hAnsi="Times New Roman" w:cs="Times New Roman"/>
-          <w:sz w:val="24"/>
-          <w:szCs w:val="24"/>
-          <w:lang w:val="es-PE"/>
-        </w:rPr>
-      </w:pPr>
-      <w:r>
-        <w:rPr>
-          <w:rFonts w:ascii="Times New Roman" w:hAnsi="Times New Roman" w:cs="Times New Roman"/>
-          <w:sz w:val="24"/>
-          <w:szCs w:val="24"/>
-          <w:lang w:val="es-PE"/>
-        </w:rPr>
-        <w:lastRenderedPageBreak/>
-        <w:t xml:space="preserve">* </w:t>
-      </w:r>
-      <w:r>
-        <w:rPr>
-          <w:rFonts w:ascii="Times New Roman" w:hAnsi="Times New Roman" w:cs="Times New Roman"/>
-          <w:sz w:val="24"/>
-          <w:szCs w:val="24"/>
-          <w:lang w:val="es-PE"/>
-        </w:rPr>
-        <w:t>imagen1: Segunda imagen del producto.</w:t>
-      </w:r>
-    </w:p>
-    <w:p>
-      <w:pPr>
-        <w:pStyle w:val="Prrafodelista"/>
-        <w:spacing w:line="480" w:lineRule="auto"/>
-        <w:ind w:left="2124"/>
-        <w:rPr>
-          <w:rFonts w:ascii="Times New Roman" w:hAnsi="Times New Roman" w:cs="Times New Roman"/>
-          <w:sz w:val="24"/>
-          <w:szCs w:val="24"/>
-          <w:lang w:val="es-PE"/>
-        </w:rPr>
-      </w:pPr>
-      <w:r>
-        <w:rPr>
-          <w:rFonts w:ascii="Times New Roman" w:hAnsi="Times New Roman" w:cs="Times New Roman"/>
-          <w:sz w:val="24"/>
-          <w:szCs w:val="24"/>
-          <w:lang w:val="es-PE"/>
-        </w:rPr>
-        <w:t>* imagen</w:t>
-      </w:r>
-      <w:r>
-        <w:rPr>
-          <w:rFonts w:ascii="Times New Roman" w:hAnsi="Times New Roman" w:cs="Times New Roman"/>
-          <w:sz w:val="24"/>
-          <w:szCs w:val="24"/>
-          <w:lang w:val="es-PE"/>
-        </w:rPr>
-        <w:t>2</w:t>
-      </w:r>
-      <w:r>
-        <w:rPr>
-          <w:rFonts w:ascii="Times New Roman" w:hAnsi="Times New Roman" w:cs="Times New Roman"/>
-          <w:sz w:val="24"/>
-          <w:szCs w:val="24"/>
-          <w:lang w:val="es-PE"/>
-        </w:rPr>
-        <w:t xml:space="preserve">: </w:t>
-      </w:r>
-      <w:r>
-        <w:rPr>
-          <w:rFonts w:ascii="Times New Roman" w:hAnsi="Times New Roman" w:cs="Times New Roman"/>
-          <w:sz w:val="24"/>
-          <w:szCs w:val="24"/>
-          <w:lang w:val="es-PE"/>
-        </w:rPr>
-        <w:t>Tercera</w:t>
-      </w:r>
-      <w:r>
-        <w:rPr>
-          <w:rFonts w:ascii="Times New Roman" w:hAnsi="Times New Roman" w:cs="Times New Roman"/>
-          <w:sz w:val="24"/>
-          <w:szCs w:val="24"/>
-          <w:lang w:val="es-PE"/>
-        </w:rPr>
-        <w:t xml:space="preserve"> imagen del producto.</w:t>
-      </w:r>
-    </w:p>
-    <w:p>
-      <w:pPr>
-        <w:pStyle w:val="Prrafodelista"/>
-        <w:spacing w:line="480" w:lineRule="auto"/>
-        <w:ind w:left="2124"/>
-        <w:rPr>
-          <w:rFonts w:ascii="Times New Roman" w:hAnsi="Times New Roman" w:cs="Times New Roman"/>
-          <w:sz w:val="24"/>
-          <w:szCs w:val="24"/>
-          <w:lang w:val="es-PE"/>
-        </w:rPr>
-      </w:pPr>
-      <w:r>
-        <w:rPr>
-          <w:rFonts w:ascii="Times New Roman" w:hAnsi="Times New Roman" w:cs="Times New Roman"/>
-          <w:sz w:val="24"/>
-          <w:szCs w:val="24"/>
-          <w:lang w:val="es-PE"/>
-        </w:rPr>
-        <w:t>* imagen</w:t>
-      </w:r>
-      <w:r>
-        <w:rPr>
-          <w:rFonts w:ascii="Times New Roman" w:hAnsi="Times New Roman" w:cs="Times New Roman"/>
-          <w:sz w:val="24"/>
-          <w:szCs w:val="24"/>
-          <w:lang w:val="es-PE"/>
-        </w:rPr>
-        <w:t>3</w:t>
-      </w:r>
-      <w:r>
-        <w:rPr>
-          <w:rFonts w:ascii="Times New Roman" w:hAnsi="Times New Roman" w:cs="Times New Roman"/>
-          <w:sz w:val="24"/>
-          <w:szCs w:val="24"/>
-          <w:lang w:val="es-PE"/>
-        </w:rPr>
-        <w:t xml:space="preserve">: </w:t>
-      </w:r>
-      <w:r>
-        <w:rPr>
-          <w:rFonts w:ascii="Times New Roman" w:hAnsi="Times New Roman" w:cs="Times New Roman"/>
-          <w:sz w:val="24"/>
-          <w:szCs w:val="24"/>
-          <w:lang w:val="es-PE"/>
-        </w:rPr>
-        <w:t>Cuarta</w:t>
-      </w:r>
-      <w:r>
-        <w:rPr>
-          <w:rFonts w:ascii="Times New Roman" w:hAnsi="Times New Roman" w:cs="Times New Roman"/>
-          <w:sz w:val="24"/>
-          <w:szCs w:val="24"/>
-          <w:lang w:val="es-PE"/>
-        </w:rPr>
-        <w:t xml:space="preserve"> imagen del producto.</w:t>
-      </w:r>
-    </w:p>
-    <w:p>
-      <w:pPr>
-        <w:pStyle w:val="Prrafodelista"/>
-        <w:spacing w:line="480" w:lineRule="auto"/>
-        <w:ind w:left="2124"/>
-        <w:rPr>
-          <w:rFonts w:ascii="Times New Roman" w:hAnsi="Times New Roman" w:cs="Times New Roman"/>
-          <w:sz w:val="24"/>
-          <w:szCs w:val="24"/>
-          <w:lang w:val="es-PE"/>
-        </w:rPr>
-      </w:pPr>
-      <w:r>
-        <w:rPr>
-          <w:rFonts w:ascii="Times New Roman" w:hAnsi="Times New Roman" w:cs="Times New Roman"/>
-          <w:sz w:val="24"/>
-          <w:szCs w:val="24"/>
-          <w:lang w:val="es-PE"/>
-        </w:rPr>
-        <w:t>* imagen</w:t>
-      </w:r>
-      <w:r>
-        <w:rPr>
-          <w:rFonts w:ascii="Times New Roman" w:hAnsi="Times New Roman" w:cs="Times New Roman"/>
-          <w:sz w:val="24"/>
-          <w:szCs w:val="24"/>
-          <w:lang w:val="es-PE"/>
-        </w:rPr>
-        <w:t>4</w:t>
-      </w:r>
-      <w:r>
-        <w:rPr>
-          <w:rFonts w:ascii="Times New Roman" w:hAnsi="Times New Roman" w:cs="Times New Roman"/>
-          <w:sz w:val="24"/>
-          <w:szCs w:val="24"/>
-          <w:lang w:val="es-PE"/>
-        </w:rPr>
-        <w:t xml:space="preserve">: </w:t>
-      </w:r>
-      <w:r>
-        <w:rPr>
-          <w:rFonts w:ascii="Times New Roman" w:hAnsi="Times New Roman" w:cs="Times New Roman"/>
-          <w:sz w:val="24"/>
-          <w:szCs w:val="24"/>
-          <w:lang w:val="es-PE"/>
-        </w:rPr>
-        <w:t>Quinta</w:t>
-      </w:r>
-      <w:r>
-        <w:rPr>
-          <w:rFonts w:ascii="Times New Roman" w:hAnsi="Times New Roman" w:cs="Times New Roman"/>
-          <w:sz w:val="24"/>
-          <w:szCs w:val="24"/>
-          <w:lang w:val="es-PE"/>
-        </w:rPr>
-        <w:t xml:space="preserve"> imagen del producto.</w:t>
-      </w:r>
-    </w:p>
-    <w:p>
-      <w:pPr>
-        <w:pStyle w:val="Prrafodelista"/>
-        <w:spacing w:line="480" w:lineRule="auto"/>
-        <w:ind w:left="2124"/>
-        <w:rPr>
-          <w:rFonts w:ascii="Times New Roman" w:hAnsi="Times New Roman" w:cs="Times New Roman"/>
-          <w:sz w:val="24"/>
-          <w:szCs w:val="24"/>
-          <w:lang w:val="es-PE"/>
-        </w:rPr>
-      </w:pPr>
-      <w:r>
-        <w:rPr>
-          <w:rFonts w:ascii="Times New Roman" w:hAnsi="Times New Roman" w:cs="Times New Roman"/>
-          <w:sz w:val="24"/>
-          <w:szCs w:val="24"/>
-          <w:lang w:val="es-PE"/>
-        </w:rPr>
-        <w:t xml:space="preserve">* </w:t>
-      </w:r>
-      <w:proofErr w:type="spellStart"/>
-      <w:r>
-        <w:rPr>
-          <w:rFonts w:ascii="Times New Roman" w:hAnsi="Times New Roman" w:cs="Times New Roman"/>
-          <w:sz w:val="24"/>
-          <w:szCs w:val="24"/>
-          <w:lang w:val="es-PE"/>
-        </w:rPr>
-        <w:t>created_at</w:t>
-      </w:r>
-      <w:proofErr w:type="spellEnd"/>
-      <w:r>
-        <w:rPr>
-          <w:rFonts w:ascii="Times New Roman" w:hAnsi="Times New Roman" w:cs="Times New Roman"/>
-          <w:sz w:val="24"/>
-          <w:szCs w:val="24"/>
-          <w:lang w:val="es-PE"/>
-        </w:rPr>
-        <w:t>: Fecha de creación de la categoría.</w:t>
-      </w:r>
-    </w:p>
-    <w:p>
-      <w:pPr>
-        <w:pStyle w:val="Prrafodelista"/>
-        <w:spacing w:line="480" w:lineRule="auto"/>
-        <w:ind w:left="2124"/>
-        <w:rPr>
-          <w:rFonts w:ascii="Times New Roman" w:hAnsi="Times New Roman" w:cs="Times New Roman"/>
-          <w:sz w:val="24"/>
-          <w:szCs w:val="24"/>
-        </w:rPr>
-      </w:pPr>
-      <w:r>
-        <w:rPr>
-          <w:rFonts w:ascii="Times New Roman" w:hAnsi="Times New Roman" w:cs="Times New Roman"/>
-          <w:sz w:val="24"/>
-          <w:szCs w:val="24"/>
-        </w:rPr>
-        <w:t xml:space="preserve">* </w:t>
-      </w:r>
-      <w:proofErr w:type="spellStart"/>
-      <w:r>
-        <w:rPr>
-          <w:rFonts w:ascii="Times New Roman" w:hAnsi="Times New Roman" w:cs="Times New Roman"/>
-          <w:sz w:val="24"/>
-          <w:szCs w:val="24"/>
-        </w:rPr>
-        <w:t>updated_at</w:t>
-      </w:r>
-      <w:proofErr w:type="spellEnd"/>
-      <w:r>
-        <w:rPr>
-          <w:rFonts w:ascii="Times New Roman" w:hAnsi="Times New Roman" w:cs="Times New Roman"/>
-          <w:sz w:val="24"/>
-          <w:szCs w:val="24"/>
-        </w:rPr>
-        <w:t>: Fecha en la que se modifica cualquier campo de la categoría.</w:t>
+        <w:t>batch: Orden de la tabla.</w:t>
       </w:r>
     </w:p>
     <w:p>
@@ -3192,62 +2373,8 @@
           <w:sz w:val="24"/>
           <w:szCs w:val="24"/>
         </w:rPr>
-        <w:t>Tiene una relación “Muchos a Pocos” con la tabla “</w:t>
-      </w:r>
-      <w:proofErr w:type="spellStart"/>
-      <w:r>
-        <w:rPr>
-          <w:rFonts w:ascii="Times New Roman" w:hAnsi="Times New Roman" w:cs="Times New Roman"/>
-          <w:sz w:val="24"/>
-          <w:szCs w:val="24"/>
-        </w:rPr>
-        <w:t>Category</w:t>
-      </w:r>
-      <w:proofErr w:type="spellEnd"/>
-      <w:r>
-        <w:rPr>
-          <w:rFonts w:ascii="Times New Roman" w:hAnsi="Times New Roman" w:cs="Times New Roman"/>
-          <w:sz w:val="24"/>
-          <w:szCs w:val="24"/>
-        </w:rPr>
-        <w:t>”</w:t>
-      </w:r>
-    </w:p>
-    <w:p>
-      <w:pPr>
-        <w:pStyle w:val="Prrafodelista"/>
-        <w:spacing w:line="480" w:lineRule="auto"/>
-        <w:ind w:left="1416"/>
-        <w:rPr>
-          <w:rFonts w:ascii="Times New Roman" w:hAnsi="Times New Roman" w:cs="Times New Roman"/>
-          <w:sz w:val="24"/>
-          <w:szCs w:val="24"/>
-        </w:rPr>
-      </w:pPr>
-    </w:p>
-    <w:p>
-      <w:pPr>
-        <w:pStyle w:val="Prrafodelista"/>
-        <w:spacing w:line="480" w:lineRule="auto"/>
-        <w:ind w:left="1416"/>
-        <w:rPr>
-          <w:rFonts w:ascii="Times New Roman" w:hAnsi="Times New Roman" w:cs="Times New Roman"/>
-          <w:sz w:val="24"/>
-          <w:szCs w:val="24"/>
-        </w:rPr>
-      </w:pPr>
-    </w:p>
-    <w:p>
-      <w:pPr>
-        <w:pStyle w:val="Prrafodelista"/>
-        <w:spacing w:line="480" w:lineRule="auto"/>
-        <w:ind w:left="1416"/>
-        <w:rPr>
-          <w:rFonts w:ascii="Times New Roman" w:hAnsi="Times New Roman" w:cs="Times New Roman"/>
-          <w:sz w:val="24"/>
-          <w:szCs w:val="24"/>
-        </w:rPr>
-      </w:pPr>
+        <w:t>No tiene relaciones con alguna otra tabla</w:t>
+      </w:r>
     </w:p>
     <w:p>
       <w:pPr>

</xml_diff>

<commit_message>
Actualizción del documento PBPMP-DEBD1
Actualización del documento, se agregó una tabla más.
</commit_message>
<xml_diff>
--- a/Documentos/PBPMP-DEBD1.docx
+++ b/Documentos/PBPMP-DEBD1.docx
@@ -2375,6 +2375,433 @@
         </w:rPr>
         <w:t>No tiene relaciones con alguna otra tabla</w:t>
       </w:r>
+    </w:p>
+    <w:p>
+      <w:pPr>
+        <w:pStyle w:val="Prrafodelista"/>
+        <w:spacing w:line="480" w:lineRule="auto"/>
+        <w:ind w:left="1416"/>
+        <w:rPr>
+          <w:rFonts w:ascii="Times New Roman" w:hAnsi="Times New Roman" w:cs="Times New Roman"/>
+          <w:sz w:val="24"/>
+          <w:szCs w:val="24"/>
+        </w:rPr>
+      </w:pPr>
+    </w:p>
+    <w:p>
+      <w:pPr>
+        <w:spacing w:line="480" w:lineRule="auto"/>
+        <w:rPr>
+          <w:rFonts w:ascii="Times New Roman" w:hAnsi="Times New Roman" w:cs="Times New Roman"/>
+          <w:sz w:val="24"/>
+          <w:szCs w:val="24"/>
+        </w:rPr>
+      </w:pPr>
+    </w:p>
+    <w:p>
+      <w:pPr>
+        <w:pStyle w:val="Prrafodelista"/>
+        <w:numPr>
+          <w:ilvl w:val="0"/>
+          <w:numId w:val="2"/>
+        </w:numPr>
+        <w:spacing w:line="480" w:lineRule="auto"/>
+        <w:rPr>
+          <w:rFonts w:ascii="Times New Roman" w:hAnsi="Times New Roman" w:cs="Times New Roman"/>
+          <w:sz w:val="24"/>
+          <w:szCs w:val="24"/>
+        </w:rPr>
+      </w:pPr>
+      <w:r>
+        <w:rPr>
+          <w:rFonts w:ascii="Times New Roman" w:hAnsi="Times New Roman" w:cs="Times New Roman"/>
+          <w:sz w:val="24"/>
+          <w:szCs w:val="24"/>
+        </w:rPr>
+        <w:t xml:space="preserve">Tabla: </w:t>
+      </w:r>
+      <w:r>
+        <w:rPr>
+          <w:rFonts w:ascii="Times New Roman" w:hAnsi="Times New Roman" w:cs="Times New Roman"/>
+          <w:sz w:val="24"/>
+          <w:szCs w:val="24"/>
+        </w:rPr>
+        <w:t>personal_access_tokens</w:t>
+      </w:r>
+    </w:p>
+    <w:p>
+      <w:pPr>
+        <w:pStyle w:val="Prrafodelista"/>
+        <w:spacing w:line="480" w:lineRule="auto"/>
+        <w:ind w:left="1416"/>
+        <w:rPr>
+          <w:rFonts w:ascii="Times New Roman" w:hAnsi="Times New Roman" w:cs="Times New Roman"/>
+          <w:sz w:val="24"/>
+          <w:szCs w:val="24"/>
+        </w:rPr>
+      </w:pPr>
+      <w:r>
+        <w:rPr>
+          <w:rFonts w:ascii="Times New Roman" w:hAnsi="Times New Roman" w:cs="Times New Roman"/>
+          <w:sz w:val="24"/>
+          <w:szCs w:val="24"/>
+        </w:rPr>
+        <w:t xml:space="preserve">Descripción: Tabla que </w:t>
+      </w:r>
+      <w:r>
+        <w:rPr>
+          <w:rFonts w:ascii="Times New Roman" w:hAnsi="Times New Roman" w:cs="Times New Roman"/>
+          <w:sz w:val="24"/>
+          <w:szCs w:val="24"/>
+        </w:rPr>
+        <w:t>almacena</w:t>
+      </w:r>
+      <w:r>
+        <w:rPr>
+          <w:rFonts w:ascii="Times New Roman" w:hAnsi="Times New Roman" w:cs="Times New Roman"/>
+          <w:sz w:val="24"/>
+          <w:szCs w:val="24"/>
+        </w:rPr>
+        <w:t xml:space="preserve"> los tokens de acceso personal</w:t>
+      </w:r>
+    </w:p>
+    <w:p>
+      <w:pPr>
+        <w:pStyle w:val="Prrafodelista"/>
+        <w:spacing w:line="480" w:lineRule="auto"/>
+        <w:ind w:left="1416"/>
+        <w:rPr>
+          <w:rFonts w:ascii="Times New Roman" w:hAnsi="Times New Roman" w:cs="Times New Roman"/>
+          <w:sz w:val="24"/>
+          <w:szCs w:val="24"/>
+        </w:rPr>
+      </w:pPr>
+      <w:r>
+        <w:rPr>
+          <w:rFonts w:ascii="Times New Roman" w:hAnsi="Times New Roman" w:cs="Times New Roman"/>
+          <w:sz w:val="24"/>
+          <w:szCs w:val="24"/>
+        </w:rPr>
+        <w:t>Columnas:</w:t>
+      </w:r>
+    </w:p>
+    <w:p>
+      <w:pPr>
+        <w:pStyle w:val="Prrafodelista"/>
+        <w:spacing w:line="480" w:lineRule="auto"/>
+        <w:ind w:left="2124"/>
+        <w:rPr>
+          <w:rFonts w:ascii="Times New Roman" w:hAnsi="Times New Roman" w:cs="Times New Roman"/>
+          <w:sz w:val="24"/>
+          <w:szCs w:val="24"/>
+        </w:rPr>
+      </w:pPr>
+      <w:r>
+        <w:rPr>
+          <w:rFonts w:ascii="Times New Roman" w:hAnsi="Times New Roman" w:cs="Times New Roman"/>
+          <w:sz w:val="24"/>
+          <w:szCs w:val="24"/>
+        </w:rPr>
+        <w:t xml:space="preserve">* id: </w:t>
+      </w:r>
+      <w:r>
+        <w:rPr>
+          <w:rFonts w:ascii="Times New Roman" w:hAnsi="Times New Roman" w:cs="Times New Roman"/>
+          <w:sz w:val="24"/>
+          <w:szCs w:val="24"/>
+        </w:rPr>
+        <w:t>Identificador único de la tabla.</w:t>
+      </w:r>
+    </w:p>
+    <w:p>
+      <w:pPr>
+        <w:pStyle w:val="Prrafodelista"/>
+        <w:spacing w:line="480" w:lineRule="auto"/>
+        <w:ind w:left="2124"/>
+        <w:rPr>
+          <w:rFonts w:ascii="Times New Roman" w:hAnsi="Times New Roman" w:cs="Times New Roman"/>
+          <w:sz w:val="24"/>
+          <w:szCs w:val="24"/>
+        </w:rPr>
+      </w:pPr>
+      <w:r>
+        <w:rPr>
+          <w:rFonts w:ascii="Times New Roman" w:hAnsi="Times New Roman" w:cs="Times New Roman"/>
+          <w:sz w:val="24"/>
+          <w:szCs w:val="24"/>
+        </w:rPr>
+        <w:t xml:space="preserve">* </w:t>
+      </w:r>
+      <w:r>
+        <w:rPr>
+          <w:rFonts w:ascii="Times New Roman" w:hAnsi="Times New Roman" w:cs="Times New Roman"/>
+          <w:sz w:val="24"/>
+          <w:szCs w:val="24"/>
+        </w:rPr>
+        <w:t>tokenable: Indica el modelo al que pertenece el token.</w:t>
+      </w:r>
+    </w:p>
+    <w:p>
+      <w:pPr>
+        <w:pStyle w:val="Prrafodelista"/>
+        <w:spacing w:line="480" w:lineRule="auto"/>
+        <w:ind w:left="2124"/>
+        <w:rPr>
+          <w:rFonts w:ascii="Times New Roman" w:hAnsi="Times New Roman" w:cs="Times New Roman"/>
+          <w:sz w:val="24"/>
+          <w:szCs w:val="24"/>
+        </w:rPr>
+      </w:pPr>
+      <w:r>
+        <w:rPr>
+          <w:rFonts w:ascii="Times New Roman" w:hAnsi="Times New Roman" w:cs="Times New Roman"/>
+          <w:sz w:val="24"/>
+          <w:szCs w:val="24"/>
+        </w:rPr>
+        <w:lastRenderedPageBreak/>
+        <w:t xml:space="preserve">* </w:t>
+      </w:r>
+      <w:r>
+        <w:rPr>
+          <w:rFonts w:ascii="Times New Roman" w:hAnsi="Times New Roman" w:cs="Times New Roman"/>
+          <w:sz w:val="24"/>
+          <w:szCs w:val="24"/>
+        </w:rPr>
+        <w:t>name</w:t>
+      </w:r>
+      <w:r>
+        <w:rPr>
+          <w:rFonts w:ascii="Times New Roman" w:hAnsi="Times New Roman" w:cs="Times New Roman"/>
+          <w:sz w:val="24"/>
+          <w:szCs w:val="24"/>
+        </w:rPr>
+        <w:t xml:space="preserve">: </w:t>
+      </w:r>
+      <w:r>
+        <w:rPr>
+          <w:rFonts w:ascii="Times New Roman" w:hAnsi="Times New Roman" w:cs="Times New Roman"/>
+          <w:sz w:val="24"/>
+          <w:szCs w:val="24"/>
+        </w:rPr>
+        <w:t>Nombre del token.</w:t>
+      </w:r>
+    </w:p>
+    <w:p>
+      <w:pPr>
+        <w:pStyle w:val="Prrafodelista"/>
+        <w:spacing w:line="480" w:lineRule="auto"/>
+        <w:ind w:left="2124"/>
+        <w:rPr>
+          <w:rFonts w:ascii="Times New Roman" w:hAnsi="Times New Roman" w:cs="Times New Roman"/>
+          <w:sz w:val="24"/>
+          <w:szCs w:val="24"/>
+        </w:rPr>
+      </w:pPr>
+      <w:r>
+        <w:rPr>
+          <w:rFonts w:ascii="Times New Roman" w:hAnsi="Times New Roman" w:cs="Times New Roman"/>
+          <w:sz w:val="24"/>
+          <w:szCs w:val="24"/>
+        </w:rPr>
+        <w:t xml:space="preserve">* </w:t>
+      </w:r>
+      <w:r>
+        <w:rPr>
+          <w:rFonts w:ascii="Times New Roman" w:hAnsi="Times New Roman" w:cs="Times New Roman"/>
+          <w:sz w:val="24"/>
+          <w:szCs w:val="24"/>
+        </w:rPr>
+        <w:t>token: Valor del token.</w:t>
+      </w:r>
+    </w:p>
+    <w:p>
+      <w:pPr>
+        <w:pStyle w:val="Prrafodelista"/>
+        <w:spacing w:line="480" w:lineRule="auto"/>
+        <w:ind w:left="2124"/>
+        <w:rPr>
+          <w:rFonts w:ascii="Times New Roman" w:hAnsi="Times New Roman" w:cs="Times New Roman"/>
+          <w:sz w:val="24"/>
+          <w:szCs w:val="24"/>
+        </w:rPr>
+      </w:pPr>
+      <w:r>
+        <w:rPr>
+          <w:rFonts w:ascii="Times New Roman" w:hAnsi="Times New Roman" w:cs="Times New Roman"/>
+          <w:sz w:val="24"/>
+          <w:szCs w:val="24"/>
+        </w:rPr>
+        <w:t xml:space="preserve">* </w:t>
+      </w:r>
+      <w:r>
+        <w:rPr>
+          <w:rFonts w:ascii="Times New Roman" w:hAnsi="Times New Roman" w:cs="Times New Roman"/>
+          <w:sz w:val="24"/>
+          <w:szCs w:val="24"/>
+        </w:rPr>
+        <w:t>abilities: Capacidades que se le asigna al token.</w:t>
+      </w:r>
+    </w:p>
+    <w:p>
+      <w:pPr>
+        <w:pStyle w:val="Prrafodelista"/>
+        <w:spacing w:line="480" w:lineRule="auto"/>
+        <w:ind w:left="2124"/>
+        <w:rPr>
+          <w:rFonts w:ascii="Times New Roman" w:hAnsi="Times New Roman" w:cs="Times New Roman"/>
+          <w:sz w:val="24"/>
+          <w:szCs w:val="24"/>
+          <w:lang w:val="es-PE"/>
+        </w:rPr>
+      </w:pPr>
+      <w:r>
+        <w:rPr>
+          <w:rFonts w:ascii="Times New Roman" w:hAnsi="Times New Roman" w:cs="Times New Roman"/>
+          <w:sz w:val="24"/>
+          <w:szCs w:val="24"/>
+          <w:lang w:val="es-PE"/>
+        </w:rPr>
+        <w:t xml:space="preserve">* </w:t>
+      </w:r>
+      <w:r>
+        <w:rPr>
+          <w:rFonts w:ascii="Times New Roman" w:hAnsi="Times New Roman" w:cs="Times New Roman"/>
+          <w:sz w:val="24"/>
+          <w:szCs w:val="24"/>
+          <w:lang w:val="es-PE"/>
+        </w:rPr>
+        <w:t>last_used_at: Fecha de la última</w:t>
+      </w:r>
+      <w:r>
+        <w:rPr>
+          <w:rFonts w:ascii="Times New Roman" w:hAnsi="Times New Roman" w:cs="Times New Roman"/>
+          <w:sz w:val="24"/>
+          <w:szCs w:val="24"/>
+          <w:lang w:val="es-PE"/>
+        </w:rPr>
+        <w:t xml:space="preserve"> vez que se usó el token.</w:t>
+      </w:r>
+    </w:p>
+    <w:p>
+      <w:pPr>
+        <w:pStyle w:val="Prrafodelista"/>
+        <w:spacing w:line="480" w:lineRule="auto"/>
+        <w:ind w:left="2124"/>
+        <w:rPr>
+          <w:rFonts w:ascii="Times New Roman" w:hAnsi="Times New Roman" w:cs="Times New Roman"/>
+          <w:sz w:val="24"/>
+          <w:szCs w:val="24"/>
+          <w:lang w:val="es-PE"/>
+        </w:rPr>
+      </w:pPr>
+      <w:r>
+        <w:rPr>
+          <w:rFonts w:ascii="Times New Roman" w:hAnsi="Times New Roman" w:cs="Times New Roman"/>
+          <w:sz w:val="24"/>
+          <w:szCs w:val="24"/>
+          <w:lang w:val="es-PE"/>
+        </w:rPr>
+        <w:t>* created_at: Fecha de creació</w:t>
+      </w:r>
+      <w:r>
+        <w:rPr>
+          <w:rFonts w:ascii="Times New Roman" w:hAnsi="Times New Roman" w:cs="Times New Roman"/>
+          <w:sz w:val="24"/>
+          <w:szCs w:val="24"/>
+          <w:lang w:val="es-PE"/>
+        </w:rPr>
+        <w:t>m</w:t>
+      </w:r>
+      <w:r>
+        <w:rPr>
+          <w:rFonts w:ascii="Times New Roman" w:hAnsi="Times New Roman" w:cs="Times New Roman"/>
+          <w:sz w:val="24"/>
+          <w:szCs w:val="24"/>
+          <w:lang w:val="es-PE"/>
+        </w:rPr>
+        <w:t>.</w:t>
+      </w:r>
+    </w:p>
+    <w:p>
+      <w:pPr>
+        <w:pStyle w:val="Prrafodelista"/>
+        <w:spacing w:line="480" w:lineRule="auto"/>
+        <w:ind w:left="2124"/>
+        <w:rPr>
+          <w:rFonts w:ascii="Times New Roman" w:hAnsi="Times New Roman" w:cs="Times New Roman"/>
+          <w:sz w:val="24"/>
+          <w:szCs w:val="24"/>
+          <w:lang w:val="es-PE"/>
+        </w:rPr>
+      </w:pPr>
+      <w:r>
+        <w:rPr>
+          <w:rFonts w:ascii="Times New Roman" w:hAnsi="Times New Roman" w:cs="Times New Roman"/>
+          <w:sz w:val="24"/>
+          <w:szCs w:val="24"/>
+        </w:rPr>
+        <w:t>* updated_at: Fecha en la que se modifica cualquier campo</w:t>
+      </w:r>
+      <w:r>
+        <w:rPr>
+          <w:rFonts w:ascii="Times New Roman" w:hAnsi="Times New Roman" w:cs="Times New Roman"/>
+          <w:sz w:val="24"/>
+          <w:szCs w:val="24"/>
+        </w:rPr>
+        <w:t>.</w:t>
+      </w:r>
+    </w:p>
+    <w:p>
+      <w:pPr>
+        <w:pStyle w:val="Prrafodelista"/>
+        <w:spacing w:line="480" w:lineRule="auto"/>
+        <w:ind w:left="1416"/>
+        <w:rPr>
+          <w:rFonts w:ascii="Times New Roman" w:hAnsi="Times New Roman" w:cs="Times New Roman"/>
+          <w:sz w:val="24"/>
+          <w:szCs w:val="24"/>
+        </w:rPr>
+      </w:pPr>
+      <w:r>
+        <w:rPr>
+          <w:rFonts w:ascii="Times New Roman" w:hAnsi="Times New Roman" w:cs="Times New Roman"/>
+          <w:sz w:val="24"/>
+          <w:szCs w:val="24"/>
+        </w:rPr>
+        <w:t>Relaciones:</w:t>
+      </w:r>
+    </w:p>
+    <w:p>
+      <w:pPr>
+        <w:pStyle w:val="Prrafodelista"/>
+        <w:spacing w:line="480" w:lineRule="auto"/>
+        <w:ind w:left="1416"/>
+        <w:rPr>
+          <w:rFonts w:ascii="Times New Roman" w:hAnsi="Times New Roman" w:cs="Times New Roman"/>
+          <w:sz w:val="24"/>
+          <w:szCs w:val="24"/>
+        </w:rPr>
+      </w:pPr>
+      <w:r>
+        <w:rPr>
+          <w:rFonts w:ascii="Times New Roman" w:hAnsi="Times New Roman" w:cs="Times New Roman"/>
+          <w:sz w:val="24"/>
+          <w:szCs w:val="24"/>
+        </w:rPr>
+        <w:t>No tiene relaciones con alguna otra tabla</w:t>
+      </w:r>
+    </w:p>
+    <w:p>
+      <w:pPr>
+        <w:pStyle w:val="Prrafodelista"/>
+        <w:spacing w:line="480" w:lineRule="auto"/>
+        <w:ind w:left="1416"/>
+        <w:rPr>
+          <w:rFonts w:ascii="Times New Roman" w:hAnsi="Times New Roman" w:cs="Times New Roman"/>
+          <w:sz w:val="24"/>
+          <w:szCs w:val="24"/>
+        </w:rPr>
+      </w:pPr>
     </w:p>
     <w:p>
       <w:pPr>

</xml_diff>